<commit_message>
getting essay closer to print-ready
</commit_message>
<xml_diff>
--- a/ESSAY/Appendix-B-types-with-captions.docx
+++ b/ESSAY/Appendix-B-types-with-captions.docx
@@ -3,7 +3,1524 @@
 <w:document xmlns:wpc="http://schemas.microsoft.com/office/word/2010/wordprocessingCanvas" xmlns:mo="http://schemas.microsoft.com/office/mac/office/2008/main" xmlns:mc="http://schemas.openxmlformats.org/markup-compatibility/2006" xmlns:mv="urn:schemas-microsoft-com:mac:vml" xmlns:o="urn:schemas-microsoft-com:office:office" xmlns:r="http://schemas.openxmlformats.org/officeDocument/2006/relationships" xmlns:m="http://schemas.openxmlformats.org/officeDocument/2006/math" xmlns:v="urn:schemas-microsoft-com:vml" xmlns:wp14="http://schemas.microsoft.com/office/word/2010/wordprocessingDrawing" xmlns:wp="http://schemas.openxmlformats.org/drawingml/2006/wordprocessingDrawing" xmlns:w10="urn:schemas-microsoft-com:office:word" xmlns:w="http://schemas.openxmlformats.org/wordprocessingml/2006/main" xmlns:w14="http://schemas.microsoft.com/office/word/2010/wordml" xmlns:wpg="http://schemas.microsoft.com/office/word/2010/wordprocessingGroup" xmlns:wpi="http://schemas.microsoft.com/office/word/2010/wordprocessingInk" xmlns:wne="http://schemas.microsoft.com/office/word/2006/wordml" xmlns:wps="http://schemas.microsoft.com/office/word/2010/wordprocessingShape" mc:Ignorable="w14 wp14">
   <w:body>
     <w:p>
-      <w:bookmarkStart w:id="0" w:name="_GoBack"/>
+      <w:r>
+        <w:rPr>
+          <w:rFonts w:ascii="Times New Roman" w:hAnsi="Times New Roman" w:cs="Times New Roman"/>
+          <w:noProof/>
+          <w:lang w:val="en-US"/>
+        </w:rPr>
+        <mc:AlternateContent>
+          <mc:Choice Requires="wps">
+            <w:drawing>
+              <wp:anchor distT="0" distB="0" distL="114300" distR="114300" simplePos="0" relativeHeight="251661312" behindDoc="0" locked="0" layoutInCell="1" allowOverlap="1" wp14:anchorId="0071CD19" wp14:editId="69FF8AE4">
+                <wp:simplePos x="0" y="0"/>
+                <wp:positionH relativeFrom="page">
+                  <wp:posOffset>1143000</wp:posOffset>
+                </wp:positionH>
+                <wp:positionV relativeFrom="page">
+                  <wp:posOffset>7634605</wp:posOffset>
+                </wp:positionV>
+                <wp:extent cx="5486400" cy="1440384"/>
+                <wp:effectExtent l="0" t="0" r="0" b="7620"/>
+                <wp:wrapThrough wrapText="bothSides">
+                  <wp:wrapPolygon edited="0">
+                    <wp:start x="100" y="0"/>
+                    <wp:lineTo x="100" y="21333"/>
+                    <wp:lineTo x="21400" y="21333"/>
+                    <wp:lineTo x="21400" y="0"/>
+                    <wp:lineTo x="100" y="0"/>
+                  </wp:wrapPolygon>
+                </wp:wrapThrough>
+                <wp:docPr id="10" name="Text Box 10"/>
+                <wp:cNvGraphicFramePr/>
+                <a:graphic xmlns:a="http://schemas.openxmlformats.org/drawingml/2006/main">
+                  <a:graphicData uri="http://schemas.microsoft.com/office/word/2010/wordprocessingShape">
+                    <wps:wsp>
+                      <wps:cNvSpPr txBox="1"/>
+                      <wps:spPr>
+                        <a:xfrm>
+                          <a:off x="0" y="0"/>
+                          <a:ext cx="5486400" cy="1440384"/>
+                        </a:xfrm>
+                        <a:prstGeom prst="rect">
+                          <a:avLst/>
+                        </a:prstGeom>
+                        <a:noFill/>
+                        <a:ln>
+                          <a:noFill/>
+                        </a:ln>
+                        <a:effectLst/>
+                        <a:extLst>
+                          <a:ext uri="{C572A759-6A51-4108-AA02-DFA0A04FC94B}">
+                            <ma14:wrappingTextBoxFlag xmlns:ma14="http://schemas.microsoft.com/office/mac/drawingml/2011/main" val="1"/>
+                          </a:ext>
+                        </a:extLst>
+                      </wps:spPr>
+                      <wps:style>
+                        <a:lnRef idx="0">
+                          <a:schemeClr val="accent1"/>
+                        </a:lnRef>
+                        <a:fillRef idx="0">
+                          <a:schemeClr val="accent1"/>
+                        </a:fillRef>
+                        <a:effectRef idx="0">
+                          <a:schemeClr val="accent1"/>
+                        </a:effectRef>
+                        <a:fontRef idx="minor">
+                          <a:schemeClr val="dk1"/>
+                        </a:fontRef>
+                      </wps:style>
+                      <wps:txbx>
+                        <w:txbxContent>
+                          <w:p>
+                            <w:pPr>
+                              <w:rPr>
+                                <w:rFonts w:ascii="Times New Roman" w:hAnsi="Times New Roman" w:cs="Times New Roman"/>
+                              </w:rPr>
+                            </w:pPr>
+                            <w:r>
+                              <w:rPr>
+                                <w:rFonts w:ascii="Times New Roman" w:hAnsi="Times New Roman" w:cs="Times New Roman"/>
+                                <w:b/>
+                              </w:rPr>
+                              <w:t>Figure 95</w:t>
+                            </w:r>
+                            <w:r>
+                              <w:rPr>
+                                <w:rFonts w:ascii="Times New Roman" w:hAnsi="Times New Roman" w:cs="Times New Roman"/>
+                              </w:rPr>
+                              <w:t>: Gendered authorship of the eleven most popular Gothic types.  Note that Gothic types are not mutually exclusive, so that, e.g., the ‘terror’ Gothic and the ‘high Gothic’ sets may refer to many of the same books.</w:t>
+                            </w:r>
+                          </w:p>
+                        </w:txbxContent>
+                      </wps:txbx>
+                      <wps:bodyPr rot="0" spcFirstLastPara="0" vertOverflow="overflow" horzOverflow="overflow" vert="horz" wrap="square" lIns="91440" tIns="45720" rIns="91440" bIns="45720" numCol="1" spcCol="0" rtlCol="0" fromWordArt="0" anchor="t" anchorCtr="0" forceAA="0" compatLnSpc="1">
+                        <a:prstTxWarp prst="textNoShape">
+                          <a:avLst/>
+                        </a:prstTxWarp>
+                        <a:noAutofit/>
+                      </wps:bodyPr>
+                    </wps:wsp>
+                  </a:graphicData>
+                </a:graphic>
+                <wp14:sizeRelH relativeFrom="margin">
+                  <wp14:pctWidth>0</wp14:pctWidth>
+                </wp14:sizeRelH>
+                <wp14:sizeRelV relativeFrom="margin">
+                  <wp14:pctHeight>0</wp14:pctHeight>
+                </wp14:sizeRelV>
+              </wp:anchor>
+            </w:drawing>
+          </mc:Choice>
+          <mc:Fallback>
+            <w:pict>
+              <v:shapetype id="_x0000_t202" coordsize="21600,21600" o:spt="202" path="m0,0l0,21600,21600,21600,21600,0xe">
+                <v:stroke joinstyle="miter"/>
+                <v:path gradientshapeok="t" o:connecttype="rect"/>
+              </v:shapetype>
+              <v:shape id="Text Box 10" o:spid="_x0000_s1026" type="#_x0000_t202" style="position:absolute;margin-left:90pt;margin-top:601.15pt;width:6in;height:113.4pt;z-index:251661312;visibility:visible;mso-wrap-style:square;mso-width-percent:0;mso-height-percent:0;mso-wrap-distance-left:9pt;mso-wrap-distance-top:0;mso-wrap-distance-right:9pt;mso-wrap-distance-bottom:0;mso-position-horizontal:absolute;mso-position-horizontal-relative:page;mso-position-vertical:absolute;mso-position-vertical-relative:page;mso-width-percent:0;mso-height-percent:0;mso-width-relative:margin;mso-height-relative:margin;v-text-anchor:top" o:gfxdata="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" mv:complextextbox="1" filled="f" stroked="f">
+                <v:textbox>
+                  <w:txbxContent>
+                    <w:p>
+                      <w:pPr>
+                        <w:rPr>
+                          <w:rFonts w:ascii="Times New Roman" w:hAnsi="Times New Roman" w:cs="Times New Roman"/>
+                        </w:rPr>
+                      </w:pPr>
+                      <w:r>
+                        <w:rPr>
+                          <w:rFonts w:ascii="Times New Roman" w:hAnsi="Times New Roman" w:cs="Times New Roman"/>
+                          <w:b/>
+                        </w:rPr>
+                        <w:t>Figure 95</w:t>
+                      </w:r>
+                      <w:r>
+                        <w:rPr>
+                          <w:rFonts w:ascii="Times New Roman" w:hAnsi="Times New Roman" w:cs="Times New Roman"/>
+                        </w:rPr>
+                        <w:t>: Gendered authorship of the eleven most popular Gothic types.  Note that Gothic types are not mutually exclusive, so that, e.g., the ‘terror’ Gothic and the ‘high Gothic’ sets may refer to many of the same books.</w:t>
+                      </w:r>
+                    </w:p>
+                  </w:txbxContent>
+                </v:textbox>
+                <w10:wrap type="through" anchorx="page" anchory="page"/>
+              </v:shape>
+            </w:pict>
+          </mc:Fallback>
+        </mc:AlternateContent>
+      </w:r>
+      <w:r>
+        <w:rPr>
+          <w:rFonts w:ascii="Times New Roman" w:hAnsi="Times New Roman" w:cs="Times New Roman"/>
+          <w:noProof/>
+          <w:lang w:val="en-US"/>
+        </w:rPr>
+        <w:drawing>
+          <wp:anchor distT="0" distB="0" distL="114300" distR="114300" simplePos="0" relativeHeight="251660288" behindDoc="0" locked="0" layoutInCell="1" allowOverlap="1" wp14:anchorId="31C05E5D" wp14:editId="3BF0F26F">
+            <wp:simplePos x="0" y="0"/>
+            <wp:positionH relativeFrom="page">
+              <wp:posOffset>1143000</wp:posOffset>
+            </wp:positionH>
+            <wp:positionV relativeFrom="page">
+              <wp:posOffset>1180465</wp:posOffset>
+            </wp:positionV>
+            <wp:extent cx="5486400" cy="6454140"/>
+            <wp:effectExtent l="0" t="0" r="0" b="0"/>
+            <wp:wrapTight wrapText="bothSides">
+              <wp:wrapPolygon edited="0">
+                <wp:start x="0" y="0"/>
+                <wp:lineTo x="0" y="21506"/>
+                <wp:lineTo x="21500" y="21506"/>
+                <wp:lineTo x="21500" y="0"/>
+                <wp:lineTo x="0" y="0"/>
+              </wp:wrapPolygon>
+            </wp:wrapTight>
+            <wp:docPr id="9" name="Picture 9"/>
+            <wp:cNvGraphicFramePr>
+              <a:graphicFrameLocks xmlns:a="http://schemas.openxmlformats.org/drawingml/2006/main" noChangeAspect="1"/>
+            </wp:cNvGraphicFramePr>
+            <a:graphic xmlns:a="http://schemas.openxmlformats.org/drawingml/2006/main">
+              <a:graphicData uri="http://schemas.openxmlformats.org/drawingml/2006/picture">
+                <pic:pic xmlns:pic="http://schemas.openxmlformats.org/drawingml/2006/picture">
+                  <pic:nvPicPr>
+                    <pic:cNvPr id="0" name="all-types.png"/>
+                    <pic:cNvPicPr/>
+                  </pic:nvPicPr>
+                  <pic:blipFill>
+                    <a:blip r:embed="rId5">
+                      <a:extLst>
+                        <a:ext uri="{28A0092B-C50C-407E-A947-70E740481C1C}">
+                          <a14:useLocalDpi xmlns:a14="http://schemas.microsoft.com/office/drawing/2010/main" val="0"/>
+                        </a:ext>
+                      </a:extLst>
+                    </a:blip>
+                    <a:stretch>
+                      <a:fillRect/>
+                    </a:stretch>
+                  </pic:blipFill>
+                  <pic:spPr>
+                    <a:xfrm>
+                      <a:off x="0" y="0"/>
+                      <a:ext cx="5486400" cy="6454140"/>
+                    </a:xfrm>
+                    <a:prstGeom prst="rect">
+                      <a:avLst/>
+                    </a:prstGeom>
+                  </pic:spPr>
+                </pic:pic>
+              </a:graphicData>
+            </a:graphic>
+          </wp:anchor>
+        </w:drawing>
+      </w:r>
+      <w:r>
+        <w:rPr>
+          <w:noProof/>
+          <w:lang w:val="en-US"/>
+        </w:rPr>
+        <mc:AlternateContent>
+          <mc:Choice Requires="wps">
+            <w:drawing>
+              <wp:anchor distT="0" distB="0" distL="114300" distR="114300" simplePos="0" relativeHeight="251659264" behindDoc="0" locked="0" layoutInCell="1" allowOverlap="1" wp14:anchorId="259169F3" wp14:editId="569A545C">
+                <wp:simplePos x="0" y="0"/>
+                <wp:positionH relativeFrom="page">
+                  <wp:posOffset>1143000</wp:posOffset>
+                </wp:positionH>
+                <wp:positionV relativeFrom="page">
+                  <wp:posOffset>685800</wp:posOffset>
+                </wp:positionV>
+                <wp:extent cx="5486400" cy="342900"/>
+                <wp:effectExtent l="0" t="0" r="0" b="12700"/>
+                <wp:wrapThrough wrapText="bothSides">
+                  <wp:wrapPolygon edited="0">
+                    <wp:start x="100" y="0"/>
+                    <wp:lineTo x="100" y="20800"/>
+                    <wp:lineTo x="21400" y="20800"/>
+                    <wp:lineTo x="21400" y="0"/>
+                    <wp:lineTo x="100" y="0"/>
+                  </wp:wrapPolygon>
+                </wp:wrapThrough>
+                <wp:docPr id="1" name="Text Box 1"/>
+                <wp:cNvGraphicFramePr/>
+                <a:graphic xmlns:a="http://schemas.openxmlformats.org/drawingml/2006/main">
+                  <a:graphicData uri="http://schemas.microsoft.com/office/word/2010/wordprocessingShape">
+                    <wps:wsp>
+                      <wps:cNvSpPr txBox="1"/>
+                      <wps:spPr>
+                        <a:xfrm>
+                          <a:off x="0" y="0"/>
+                          <a:ext cx="5486400" cy="342900"/>
+                        </a:xfrm>
+                        <a:prstGeom prst="rect">
+                          <a:avLst/>
+                        </a:prstGeom>
+                        <a:noFill/>
+                        <a:ln>
+                          <a:noFill/>
+                        </a:ln>
+                        <a:effectLst/>
+                        <a:extLst>
+                          <a:ext uri="{C572A759-6A51-4108-AA02-DFA0A04FC94B}">
+                            <ma14:wrappingTextBoxFlag xmlns:ma14="http://schemas.microsoft.com/office/mac/drawingml/2011/main" val="1"/>
+                          </a:ext>
+                        </a:extLst>
+                      </wps:spPr>
+                      <wps:txbx>
+                        <w:txbxContent>
+                          <w:p>
+                            <w:pPr>
+                              <w:jc w:val="center"/>
+                              <w:rPr>
+                                <w:rFonts w:ascii="Times New Roman" w:hAnsi="Times New Roman" w:cs="Times New Roman"/>
+                                <w:b/>
+                              </w:rPr>
+                            </w:pPr>
+                            <w:r>
+                              <w:rPr>
+                                <w:rFonts w:ascii="Times New Roman" w:hAnsi="Times New Roman" w:cs="Times New Roman"/>
+                                <w:b/>
+                              </w:rPr>
+                              <w:t xml:space="preserve">Appendix </w:t>
+                            </w:r>
+                            <w:r>
+                              <w:rPr>
+                                <w:rFonts w:ascii="Times New Roman" w:hAnsi="Times New Roman" w:cs="Times New Roman"/>
+                                <w:b/>
+                              </w:rPr>
+                              <w:t>B</w:t>
+                            </w:r>
+                            <w:r>
+                              <w:rPr>
+                                <w:rFonts w:ascii="Times New Roman" w:hAnsi="Times New Roman" w:cs="Times New Roman"/>
+                                <w:b/>
+                              </w:rPr>
+                              <w:t xml:space="preserve">: </w:t>
+                            </w:r>
+                            <w:r>
+                              <w:rPr>
+                                <w:rFonts w:ascii="Times New Roman" w:hAnsi="Times New Roman" w:cs="Times New Roman"/>
+                                <w:b/>
+                              </w:rPr>
+                              <w:t>Frederick Frank’s Genre Types</w:t>
+                            </w:r>
+                          </w:p>
+                        </w:txbxContent>
+                      </wps:txbx>
+                      <wps:bodyPr rot="0" spcFirstLastPara="0" vertOverflow="overflow" horzOverflow="overflow" vert="horz" wrap="square" lIns="91440" tIns="45720" rIns="91440" bIns="45720" numCol="1" spcCol="0" rtlCol="0" fromWordArt="0" anchor="b" anchorCtr="0" forceAA="0" compatLnSpc="1">
+                        <a:prstTxWarp prst="textNoShape">
+                          <a:avLst/>
+                        </a:prstTxWarp>
+                        <a:noAutofit/>
+                      </wps:bodyPr>
+                    </wps:wsp>
+                  </a:graphicData>
+                </a:graphic>
+                <wp14:sizeRelV relativeFrom="margin">
+                  <wp14:pctHeight>0</wp14:pctHeight>
+                </wp14:sizeRelV>
+              </wp:anchor>
+            </w:drawing>
+          </mc:Choice>
+          <mc:Fallback>
+            <w:pict>
+              <v:shape id="Text Box 1" o:spid="_x0000_s1027" type="#_x0000_t202" style="position:absolute;margin-left:90pt;margin-top:54pt;width:6in;height:27pt;z-index:251659264;visibility:visible;mso-wrap-style:square;mso-height-percent:0;mso-wrap-distance-left:9pt;mso-wrap-distance-top:0;mso-wrap-distance-right:9pt;mso-wrap-distance-bottom:0;mso-position-horizontal:absolute;mso-position-horizontal-relative:page;mso-position-vertical:absolute;mso-position-vertical-relative:page;mso-height-percent:0;mso-height-relative:margin;v-text-anchor:bottom" o:gfxdata="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" mv:complextextbox="1" filled="f" stroked="f">
+                <v:textbox>
+                  <w:txbxContent>
+                    <w:p>
+                      <w:pPr>
+                        <w:jc w:val="center"/>
+                        <w:rPr>
+                          <w:rFonts w:ascii="Times New Roman" w:hAnsi="Times New Roman" w:cs="Times New Roman"/>
+                          <w:b/>
+                        </w:rPr>
+                      </w:pPr>
+                      <w:r>
+                        <w:rPr>
+                          <w:rFonts w:ascii="Times New Roman" w:hAnsi="Times New Roman" w:cs="Times New Roman"/>
+                          <w:b/>
+                        </w:rPr>
+                        <w:t xml:space="preserve">Appendix </w:t>
+                      </w:r>
+                      <w:r>
+                        <w:rPr>
+                          <w:rFonts w:ascii="Times New Roman" w:hAnsi="Times New Roman" w:cs="Times New Roman"/>
+                          <w:b/>
+                        </w:rPr>
+                        <w:t>B</w:t>
+                      </w:r>
+                      <w:r>
+                        <w:rPr>
+                          <w:rFonts w:ascii="Times New Roman" w:hAnsi="Times New Roman" w:cs="Times New Roman"/>
+                          <w:b/>
+                        </w:rPr>
+                        <w:t xml:space="preserve">: </w:t>
+                      </w:r>
+                      <w:r>
+                        <w:rPr>
+                          <w:rFonts w:ascii="Times New Roman" w:hAnsi="Times New Roman" w:cs="Times New Roman"/>
+                          <w:b/>
+                        </w:rPr>
+                        <w:t>Frederick Frank’s Genre Types</w:t>
+                      </w:r>
+                    </w:p>
+                  </w:txbxContent>
+                </v:textbox>
+                <w10:wrap type="through" anchorx="page" anchory="page"/>
+              </v:shape>
+            </w:pict>
+          </mc:Fallback>
+        </mc:AlternateContent>
+      </w:r>
+      <w:r>
+        <w:br w:type="page"/>
+      </w:r>
+      <w:r>
+        <w:rPr>
+          <w:rFonts w:ascii="Times New Roman" w:hAnsi="Times New Roman" w:cs="Times New Roman"/>
+          <w:noProof/>
+          <w:lang w:val="en-US"/>
+        </w:rPr>
+        <w:lastRenderedPageBreak/>
+        <mc:AlternateContent>
+          <mc:Choice Requires="wps">
+            <w:drawing>
+              <wp:anchor distT="0" distB="0" distL="114300" distR="114300" simplePos="0" relativeHeight="251671552" behindDoc="0" locked="0" layoutInCell="1" allowOverlap="1" wp14:anchorId="61E61881" wp14:editId="067695F9">
+                <wp:simplePos x="0" y="0"/>
+                <wp:positionH relativeFrom="page">
+                  <wp:posOffset>1142365</wp:posOffset>
+                </wp:positionH>
+                <wp:positionV relativeFrom="page">
+                  <wp:posOffset>2416175</wp:posOffset>
+                </wp:positionV>
+                <wp:extent cx="5486400" cy="464820"/>
+                <wp:effectExtent l="0" t="0" r="0" b="0"/>
+                <wp:wrapThrough wrapText="bothSides">
+                  <wp:wrapPolygon edited="0">
+                    <wp:start x="100" y="0"/>
+                    <wp:lineTo x="100" y="20066"/>
+                    <wp:lineTo x="21400" y="20066"/>
+                    <wp:lineTo x="21400" y="0"/>
+                    <wp:lineTo x="100" y="0"/>
+                  </wp:wrapPolygon>
+                </wp:wrapThrough>
+                <wp:docPr id="12" name="Text Box 12"/>
+                <wp:cNvGraphicFramePr/>
+                <a:graphic xmlns:a="http://schemas.openxmlformats.org/drawingml/2006/main">
+                  <a:graphicData uri="http://schemas.microsoft.com/office/word/2010/wordprocessingShape">
+                    <wps:wsp>
+                      <wps:cNvSpPr txBox="1"/>
+                      <wps:spPr>
+                        <a:xfrm>
+                          <a:off x="0" y="0"/>
+                          <a:ext cx="5486400" cy="464820"/>
+                        </a:xfrm>
+                        <a:prstGeom prst="rect">
+                          <a:avLst/>
+                        </a:prstGeom>
+                        <a:noFill/>
+                        <a:ln>
+                          <a:noFill/>
+                        </a:ln>
+                        <a:effectLst/>
+                        <a:extLst>
+                          <a:ext uri="{C572A759-6A51-4108-AA02-DFA0A04FC94B}">
+                            <ma14:wrappingTextBoxFlag xmlns:ma14="http://schemas.microsoft.com/office/mac/drawingml/2011/main" val="1"/>
+                          </a:ext>
+                        </a:extLst>
+                      </wps:spPr>
+                      <wps:style>
+                        <a:lnRef idx="0">
+                          <a:schemeClr val="accent1"/>
+                        </a:lnRef>
+                        <a:fillRef idx="0">
+                          <a:schemeClr val="accent1"/>
+                        </a:fillRef>
+                        <a:effectRef idx="0">
+                          <a:schemeClr val="accent1"/>
+                        </a:effectRef>
+                        <a:fontRef idx="minor">
+                          <a:schemeClr val="dk1"/>
+                        </a:fontRef>
+                      </wps:style>
+                      <wps:txbx>
+                        <w:txbxContent>
+                          <w:p>
+                            <w:pPr>
+                              <w:rPr>
+                                <w:rFonts w:ascii="Times New Roman" w:hAnsi="Times New Roman" w:cs="Times New Roman"/>
+                              </w:rPr>
+                            </w:pPr>
+                            <w:r>
+                              <w:rPr>
+                                <w:rFonts w:ascii="Times New Roman" w:hAnsi="Times New Roman" w:cs="Times New Roman"/>
+                                <w:b/>
+                              </w:rPr>
+                              <w:t>Figure 96</w:t>
+                            </w:r>
+                            <w:r>
+                              <w:rPr>
+                                <w:rFonts w:ascii="Times New Roman" w:hAnsi="Times New Roman" w:cs="Times New Roman"/>
+                              </w:rPr>
+                              <w:t>: The same data on gendered use of Gothic types as in Figure 95, but placing horror and terror in proximity for comparison.</w:t>
+                            </w:r>
+                          </w:p>
+                        </w:txbxContent>
+                      </wps:txbx>
+                      <wps:bodyPr rot="0" spcFirstLastPara="0" vertOverflow="overflow" horzOverflow="overflow" vert="horz" wrap="square" lIns="91440" tIns="45720" rIns="91440" bIns="45720" numCol="1" spcCol="0" rtlCol="0" fromWordArt="0" anchor="t" anchorCtr="0" forceAA="0" compatLnSpc="1">
+                        <a:prstTxWarp prst="textNoShape">
+                          <a:avLst/>
+                        </a:prstTxWarp>
+                        <a:noAutofit/>
+                      </wps:bodyPr>
+                    </wps:wsp>
+                  </a:graphicData>
+                </a:graphic>
+                <wp14:sizeRelH relativeFrom="margin">
+                  <wp14:pctWidth>0</wp14:pctWidth>
+                </wp14:sizeRelH>
+                <wp14:sizeRelV relativeFrom="margin">
+                  <wp14:pctHeight>0</wp14:pctHeight>
+                </wp14:sizeRelV>
+              </wp:anchor>
+            </w:drawing>
+          </mc:Choice>
+          <mc:Fallback>
+            <w:pict>
+              <v:shape id="Text Box 12" o:spid="_x0000_s1028" type="#_x0000_t202" style="position:absolute;margin-left:89.95pt;margin-top:190.25pt;width:6in;height:36.6pt;z-index:251671552;visibility:visible;mso-wrap-style:square;mso-width-percent:0;mso-height-percent:0;mso-wrap-distance-left:9pt;mso-wrap-distance-top:0;mso-wrap-distance-right:9pt;mso-wrap-distance-bottom:0;mso-position-horizontal:absolute;mso-position-horizontal-relative:page;mso-position-vertical:absolute;mso-position-vertical-relative:page;mso-width-percent:0;mso-height-percent:0;mso-width-relative:margin;mso-height-relative:margin;v-text-anchor:top" o:gfxdata="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" mv:complextextbox="1" filled="f" stroked="f">
+                <v:textbox>
+                  <w:txbxContent>
+                    <w:p>
+                      <w:pPr>
+                        <w:rPr>
+                          <w:rFonts w:ascii="Times New Roman" w:hAnsi="Times New Roman" w:cs="Times New Roman"/>
+                        </w:rPr>
+                      </w:pPr>
+                      <w:r>
+                        <w:rPr>
+                          <w:rFonts w:ascii="Times New Roman" w:hAnsi="Times New Roman" w:cs="Times New Roman"/>
+                          <w:b/>
+                        </w:rPr>
+                        <w:t>Figure 96</w:t>
+                      </w:r>
+                      <w:r>
+                        <w:rPr>
+                          <w:rFonts w:ascii="Times New Roman" w:hAnsi="Times New Roman" w:cs="Times New Roman"/>
+                        </w:rPr>
+                        <w:t>: The same data on gendered use of Gothic types as in Figure 95, but placing horror and terror in proximity for comparison.</w:t>
+                      </w:r>
+                    </w:p>
+                  </w:txbxContent>
+                </v:textbox>
+                <w10:wrap type="through" anchorx="page" anchory="page"/>
+              </v:shape>
+            </w:pict>
+          </mc:Fallback>
+        </mc:AlternateContent>
+      </w:r>
+      <w:r>
+        <w:rPr>
+          <w:rFonts w:ascii="Times New Roman" w:hAnsi="Times New Roman" w:cs="Times New Roman"/>
+          <w:noProof/>
+          <w:lang w:val="en-US"/>
+        </w:rPr>
+        <mc:AlternateContent>
+          <mc:Choice Requires="wps">
+            <w:drawing>
+              <wp:anchor distT="0" distB="0" distL="114300" distR="114300" simplePos="0" relativeHeight="251673600" behindDoc="0" locked="0" layoutInCell="1" allowOverlap="1" wp14:anchorId="293EE8B2" wp14:editId="506D63F9">
+                <wp:simplePos x="0" y="0"/>
+                <wp:positionH relativeFrom="page">
+                  <wp:posOffset>1142365</wp:posOffset>
+                </wp:positionH>
+                <wp:positionV relativeFrom="page">
+                  <wp:posOffset>6160770</wp:posOffset>
+                </wp:positionV>
+                <wp:extent cx="5486400" cy="659765"/>
+                <wp:effectExtent l="0" t="0" r="0" b="635"/>
+                <wp:wrapThrough wrapText="bothSides">
+                  <wp:wrapPolygon edited="0">
+                    <wp:start x="100" y="0"/>
+                    <wp:lineTo x="100" y="20789"/>
+                    <wp:lineTo x="21400" y="20789"/>
+                    <wp:lineTo x="21400" y="0"/>
+                    <wp:lineTo x="100" y="0"/>
+                  </wp:wrapPolygon>
+                </wp:wrapThrough>
+                <wp:docPr id="14" name="Text Box 14"/>
+                <wp:cNvGraphicFramePr/>
+                <a:graphic xmlns:a="http://schemas.openxmlformats.org/drawingml/2006/main">
+                  <a:graphicData uri="http://schemas.microsoft.com/office/word/2010/wordprocessingShape">
+                    <wps:wsp>
+                      <wps:cNvSpPr txBox="1"/>
+                      <wps:spPr>
+                        <a:xfrm>
+                          <a:off x="0" y="0"/>
+                          <a:ext cx="5486400" cy="659765"/>
+                        </a:xfrm>
+                        <a:prstGeom prst="rect">
+                          <a:avLst/>
+                        </a:prstGeom>
+                        <a:noFill/>
+                        <a:ln>
+                          <a:noFill/>
+                        </a:ln>
+                        <a:effectLst/>
+                        <a:extLst>
+                          <a:ext uri="{C572A759-6A51-4108-AA02-DFA0A04FC94B}">
+                            <ma14:wrappingTextBoxFlag xmlns:ma14="http://schemas.microsoft.com/office/mac/drawingml/2011/main" val="1"/>
+                          </a:ext>
+                        </a:extLst>
+                      </wps:spPr>
+                      <wps:style>
+                        <a:lnRef idx="0">
+                          <a:schemeClr val="accent1"/>
+                        </a:lnRef>
+                        <a:fillRef idx="0">
+                          <a:schemeClr val="accent1"/>
+                        </a:fillRef>
+                        <a:effectRef idx="0">
+                          <a:schemeClr val="accent1"/>
+                        </a:effectRef>
+                        <a:fontRef idx="minor">
+                          <a:schemeClr val="dk1"/>
+                        </a:fontRef>
+                      </wps:style>
+                      <wps:txbx>
+                        <w:txbxContent>
+                          <w:p>
+                            <w:pPr>
+                              <w:rPr>
+                                <w:rFonts w:ascii="Times New Roman" w:hAnsi="Times New Roman" w:cs="Times New Roman"/>
+                              </w:rPr>
+                            </w:pPr>
+                            <w:r>
+                              <w:rPr>
+                                <w:rFonts w:ascii="Times New Roman" w:hAnsi="Times New Roman" w:cs="Times New Roman"/>
+                                <w:b/>
+                              </w:rPr>
+                              <w:t>Figure 97</w:t>
+                            </w:r>
+                            <w:r>
+                              <w:rPr>
+                                <w:rFonts w:ascii="Times New Roman" w:hAnsi="Times New Roman" w:cs="Times New Roman"/>
+                              </w:rPr>
+                              <w:t xml:space="preserve">: Gendered authorship of horror and terror, this time treating horror and terror as mutually exclusive. The fourteen books described as operating in both modes are no longer counted twice, but instead form a new category. </w:t>
+                            </w:r>
+                          </w:p>
+                        </w:txbxContent>
+                      </wps:txbx>
+                      <wps:bodyPr rot="0" spcFirstLastPara="0" vertOverflow="overflow" horzOverflow="overflow" vert="horz" wrap="square" lIns="91440" tIns="45720" rIns="91440" bIns="45720" numCol="1" spcCol="0" rtlCol="0" fromWordArt="0" anchor="t" anchorCtr="0" forceAA="0" compatLnSpc="1">
+                        <a:prstTxWarp prst="textNoShape">
+                          <a:avLst/>
+                        </a:prstTxWarp>
+                        <a:noAutofit/>
+                      </wps:bodyPr>
+                    </wps:wsp>
+                  </a:graphicData>
+                </a:graphic>
+                <wp14:sizeRelH relativeFrom="margin">
+                  <wp14:pctWidth>0</wp14:pctWidth>
+                </wp14:sizeRelH>
+                <wp14:sizeRelV relativeFrom="margin">
+                  <wp14:pctHeight>0</wp14:pctHeight>
+                </wp14:sizeRelV>
+              </wp:anchor>
+            </w:drawing>
+          </mc:Choice>
+          <mc:Fallback>
+            <w:pict>
+              <v:shape id="Text Box 14" o:spid="_x0000_s1029" type="#_x0000_t202" style="position:absolute;margin-left:89.95pt;margin-top:485.1pt;width:6in;height:51.95pt;z-index:251673600;visibility:visible;mso-wrap-style:square;mso-width-percent:0;mso-height-percent:0;mso-wrap-distance-left:9pt;mso-wrap-distance-top:0;mso-wrap-distance-right:9pt;mso-wrap-distance-bottom:0;mso-position-horizontal:absolute;mso-position-horizontal-relative:page;mso-position-vertical:absolute;mso-position-vertical-relative:page;mso-width-percent:0;mso-height-percent:0;mso-width-relative:margin;mso-height-relative:margin;v-text-anchor:top" o:gfxdata="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" mv:complextextbox="1" filled="f" stroked="f">
+                <v:textbox>
+                  <w:txbxContent>
+                    <w:p>
+                      <w:pPr>
+                        <w:rPr>
+                          <w:rFonts w:ascii="Times New Roman" w:hAnsi="Times New Roman" w:cs="Times New Roman"/>
+                        </w:rPr>
+                      </w:pPr>
+                      <w:r>
+                        <w:rPr>
+                          <w:rFonts w:ascii="Times New Roman" w:hAnsi="Times New Roman" w:cs="Times New Roman"/>
+                          <w:b/>
+                        </w:rPr>
+                        <w:t>Figure 97</w:t>
+                      </w:r>
+                      <w:r>
+                        <w:rPr>
+                          <w:rFonts w:ascii="Times New Roman" w:hAnsi="Times New Roman" w:cs="Times New Roman"/>
+                        </w:rPr>
+                        <w:t xml:space="preserve">: Gendered authorship of horror and terror, this time treating horror and terror as mutually exclusive. The fourteen books described as operating in both modes are no longer counted twice, but instead form a new category. </w:t>
+                      </w:r>
+                    </w:p>
+                  </w:txbxContent>
+                </v:textbox>
+                <w10:wrap type="through" anchorx="page" anchory="page"/>
+              </v:shape>
+            </w:pict>
+          </mc:Fallback>
+        </mc:AlternateContent>
+      </w:r>
+      <w:r>
+        <w:rPr>
+          <w:rFonts w:ascii="Times New Roman" w:hAnsi="Times New Roman" w:cs="Times New Roman"/>
+          <w:noProof/>
+          <w:lang w:val="en-US"/>
+        </w:rPr>
+        <w:drawing>
+          <wp:anchor distT="0" distB="0" distL="114300" distR="114300" simplePos="0" relativeHeight="251668480" behindDoc="0" locked="0" layoutInCell="1" allowOverlap="1" wp14:anchorId="4014F32B" wp14:editId="0FA137ED">
+            <wp:simplePos x="0" y="0"/>
+            <wp:positionH relativeFrom="page">
+              <wp:posOffset>1142365</wp:posOffset>
+            </wp:positionH>
+            <wp:positionV relativeFrom="page">
+              <wp:posOffset>3237865</wp:posOffset>
+            </wp:positionV>
+            <wp:extent cx="5486400" cy="2922905"/>
+            <wp:effectExtent l="0" t="0" r="0" b="0"/>
+            <wp:wrapTight wrapText="bothSides">
+              <wp:wrapPolygon edited="0">
+                <wp:start x="0" y="0"/>
+                <wp:lineTo x="0" y="21398"/>
+                <wp:lineTo x="21500" y="21398"/>
+                <wp:lineTo x="21500" y="0"/>
+                <wp:lineTo x="0" y="0"/>
+              </wp:wrapPolygon>
+            </wp:wrapTight>
+            <wp:docPr id="6" name="Picture 6"/>
+            <wp:cNvGraphicFramePr>
+              <a:graphicFrameLocks xmlns:a="http://schemas.openxmlformats.org/drawingml/2006/main" noChangeAspect="1"/>
+            </wp:cNvGraphicFramePr>
+            <a:graphic xmlns:a="http://schemas.openxmlformats.org/drawingml/2006/main">
+              <a:graphicData uri="http://schemas.openxmlformats.org/drawingml/2006/picture">
+                <pic:pic xmlns:pic="http://schemas.openxmlformats.org/drawingml/2006/picture">
+                  <pic:nvPicPr>
+                    <pic:cNvPr id="0" name="terror-horror-binary-2.png"/>
+                    <pic:cNvPicPr/>
+                  </pic:nvPicPr>
+                  <pic:blipFill>
+                    <a:blip r:embed="rId6">
+                      <a:extLst>
+                        <a:ext uri="{28A0092B-C50C-407E-A947-70E740481C1C}">
+                          <a14:useLocalDpi xmlns:a14="http://schemas.microsoft.com/office/drawing/2010/main" val="0"/>
+                        </a:ext>
+                      </a:extLst>
+                    </a:blip>
+                    <a:stretch>
+                      <a:fillRect/>
+                    </a:stretch>
+                  </pic:blipFill>
+                  <pic:spPr>
+                    <a:xfrm>
+                      <a:off x="0" y="0"/>
+                      <a:ext cx="5486400" cy="2922905"/>
+                    </a:xfrm>
+                    <a:prstGeom prst="rect">
+                      <a:avLst/>
+                    </a:prstGeom>
+                  </pic:spPr>
+                </pic:pic>
+              </a:graphicData>
+            </a:graphic>
+          </wp:anchor>
+        </w:drawing>
+      </w:r>
+      <w:r>
+        <w:rPr>
+          <w:rFonts w:ascii="Times New Roman" w:hAnsi="Times New Roman" w:cs="Times New Roman"/>
+          <w:noProof/>
+          <w:lang w:val="en-US"/>
+        </w:rPr>
+        <w:drawing>
+          <wp:anchor distT="0" distB="0" distL="114300" distR="114300" simplePos="0" relativeHeight="251667456" behindDoc="0" locked="0" layoutInCell="1" allowOverlap="1" wp14:anchorId="2377F106" wp14:editId="2823A968">
+            <wp:simplePos x="0" y="0"/>
+            <wp:positionH relativeFrom="page">
+              <wp:posOffset>1143000</wp:posOffset>
+            </wp:positionH>
+            <wp:positionV relativeFrom="page">
+              <wp:posOffset>7106920</wp:posOffset>
+            </wp:positionV>
+            <wp:extent cx="5486400" cy="1726565"/>
+            <wp:effectExtent l="0" t="0" r="0" b="635"/>
+            <wp:wrapTight wrapText="bothSides">
+              <wp:wrapPolygon edited="0">
+                <wp:start x="0" y="0"/>
+                <wp:lineTo x="0" y="21290"/>
+                <wp:lineTo x="21500" y="21290"/>
+                <wp:lineTo x="21500" y="0"/>
+                <wp:lineTo x="0" y="0"/>
+              </wp:wrapPolygon>
+            </wp:wrapTight>
+            <wp:docPr id="3" name="Picture 3"/>
+            <wp:cNvGraphicFramePr>
+              <a:graphicFrameLocks xmlns:a="http://schemas.openxmlformats.org/drawingml/2006/main" noChangeAspect="1"/>
+            </wp:cNvGraphicFramePr>
+            <a:graphic xmlns:a="http://schemas.openxmlformats.org/drawingml/2006/main">
+              <a:graphicData uri="http://schemas.openxmlformats.org/drawingml/2006/picture">
+                <pic:pic xmlns:pic="http://schemas.openxmlformats.org/drawingml/2006/picture">
+                  <pic:nvPicPr>
+                    <pic:cNvPr id="0" name="Radcliffe-Lewis-binary.png"/>
+                    <pic:cNvPicPr/>
+                  </pic:nvPicPr>
+                  <pic:blipFill>
+                    <a:blip r:embed="rId7">
+                      <a:extLst>
+                        <a:ext uri="{28A0092B-C50C-407E-A947-70E740481C1C}">
+                          <a14:useLocalDpi xmlns:a14="http://schemas.microsoft.com/office/drawing/2010/main" val="0"/>
+                        </a:ext>
+                      </a:extLst>
+                    </a:blip>
+                    <a:stretch>
+                      <a:fillRect/>
+                    </a:stretch>
+                  </pic:blipFill>
+                  <pic:spPr>
+                    <a:xfrm>
+                      <a:off x="0" y="0"/>
+                      <a:ext cx="5486400" cy="1726565"/>
+                    </a:xfrm>
+                    <a:prstGeom prst="rect">
+                      <a:avLst/>
+                    </a:prstGeom>
+                  </pic:spPr>
+                </pic:pic>
+              </a:graphicData>
+            </a:graphic>
+            <wp14:sizeRelV relativeFrom="margin">
+              <wp14:pctHeight>0</wp14:pctHeight>
+            </wp14:sizeRelV>
+          </wp:anchor>
+        </w:drawing>
+      </w:r>
+      <w:r>
+        <w:rPr>
+          <w:rFonts w:ascii="Times New Roman" w:hAnsi="Times New Roman" w:cs="Times New Roman"/>
+          <w:noProof/>
+          <w:lang w:val="en-US"/>
+        </w:rPr>
+        <mc:AlternateContent>
+          <mc:Choice Requires="wps">
+            <w:drawing>
+              <wp:anchor distT="0" distB="0" distL="114300" distR="114300" simplePos="0" relativeHeight="251675648" behindDoc="0" locked="0" layoutInCell="1" allowOverlap="1" wp14:anchorId="79A33964" wp14:editId="58738DB2">
+                <wp:simplePos x="0" y="0"/>
+                <wp:positionH relativeFrom="page">
+                  <wp:posOffset>1142365</wp:posOffset>
+                </wp:positionH>
+                <wp:positionV relativeFrom="page">
+                  <wp:posOffset>8833485</wp:posOffset>
+                </wp:positionV>
+                <wp:extent cx="5486400" cy="534035"/>
+                <wp:effectExtent l="0" t="0" r="0" b="0"/>
+                <wp:wrapThrough wrapText="bothSides">
+                  <wp:wrapPolygon edited="0">
+                    <wp:start x="100" y="0"/>
+                    <wp:lineTo x="100" y="20547"/>
+                    <wp:lineTo x="21400" y="20547"/>
+                    <wp:lineTo x="21400" y="0"/>
+                    <wp:lineTo x="100" y="0"/>
+                  </wp:wrapPolygon>
+                </wp:wrapThrough>
+                <wp:docPr id="15" name="Text Box 15"/>
+                <wp:cNvGraphicFramePr/>
+                <a:graphic xmlns:a="http://schemas.openxmlformats.org/drawingml/2006/main">
+                  <a:graphicData uri="http://schemas.microsoft.com/office/word/2010/wordprocessingShape">
+                    <wps:wsp>
+                      <wps:cNvSpPr txBox="1"/>
+                      <wps:spPr>
+                        <a:xfrm>
+                          <a:off x="0" y="0"/>
+                          <a:ext cx="5486400" cy="534035"/>
+                        </a:xfrm>
+                        <a:prstGeom prst="rect">
+                          <a:avLst/>
+                        </a:prstGeom>
+                        <a:noFill/>
+                        <a:ln>
+                          <a:noFill/>
+                        </a:ln>
+                        <a:effectLst/>
+                        <a:extLst>
+                          <a:ext uri="{C572A759-6A51-4108-AA02-DFA0A04FC94B}">
+                            <ma14:wrappingTextBoxFlag xmlns:ma14="http://schemas.microsoft.com/office/mac/drawingml/2011/main" val="1"/>
+                          </a:ext>
+                        </a:extLst>
+                      </wps:spPr>
+                      <wps:style>
+                        <a:lnRef idx="0">
+                          <a:schemeClr val="accent1"/>
+                        </a:lnRef>
+                        <a:fillRef idx="0">
+                          <a:schemeClr val="accent1"/>
+                        </a:fillRef>
+                        <a:effectRef idx="0">
+                          <a:schemeClr val="accent1"/>
+                        </a:effectRef>
+                        <a:fontRef idx="minor">
+                          <a:schemeClr val="dk1"/>
+                        </a:fontRef>
+                      </wps:style>
+                      <wps:txbx>
+                        <w:txbxContent>
+                          <w:p>
+                            <w:pPr>
+                              <w:rPr>
+                                <w:rFonts w:ascii="Times New Roman" w:hAnsi="Times New Roman" w:cs="Times New Roman"/>
+                              </w:rPr>
+                            </w:pPr>
+                            <w:r>
+                              <w:rPr>
+                                <w:rFonts w:ascii="Times New Roman" w:hAnsi="Times New Roman" w:cs="Times New Roman"/>
+                                <w:b/>
+                              </w:rPr>
+                              <w:t>Figure 9</w:t>
+                            </w:r>
+                            <w:r>
+                              <w:rPr>
+                                <w:rFonts w:ascii="Times New Roman" w:hAnsi="Times New Roman" w:cs="Times New Roman"/>
+                                <w:b/>
+                              </w:rPr>
+                              <w:t>8</w:t>
+                            </w:r>
+                            <w:r>
+                              <w:rPr>
+                                <w:rFonts w:ascii="Times New Roman" w:hAnsi="Times New Roman" w:cs="Times New Roman"/>
+                              </w:rPr>
+                              <w:t>: The same data on gendered use of Gothic types as in Figure 95, but placing Ann Radcliffe’s and Matthew Lewis’s ‘schools’ in proximity for comparison.</w:t>
+                            </w:r>
+                          </w:p>
+                        </w:txbxContent>
+                      </wps:txbx>
+                      <wps:bodyPr rot="0" spcFirstLastPara="0" vertOverflow="overflow" horzOverflow="overflow" vert="horz" wrap="square" lIns="91440" tIns="45720" rIns="91440" bIns="45720" numCol="1" spcCol="0" rtlCol="0" fromWordArt="0" anchor="t" anchorCtr="0" forceAA="0" compatLnSpc="1">
+                        <a:prstTxWarp prst="textNoShape">
+                          <a:avLst/>
+                        </a:prstTxWarp>
+                        <a:noAutofit/>
+                      </wps:bodyPr>
+                    </wps:wsp>
+                  </a:graphicData>
+                </a:graphic>
+                <wp14:sizeRelH relativeFrom="margin">
+                  <wp14:pctWidth>0</wp14:pctWidth>
+                </wp14:sizeRelH>
+                <wp14:sizeRelV relativeFrom="margin">
+                  <wp14:pctHeight>0</wp14:pctHeight>
+                </wp14:sizeRelV>
+              </wp:anchor>
+            </w:drawing>
+          </mc:Choice>
+          <mc:Fallback>
+            <w:pict>
+              <v:shape id="Text Box 15" o:spid="_x0000_s1030" type="#_x0000_t202" style="position:absolute;margin-left:89.95pt;margin-top:695.55pt;width:6in;height:42.05pt;z-index:251675648;visibility:visible;mso-wrap-style:square;mso-width-percent:0;mso-height-percent:0;mso-wrap-distance-left:9pt;mso-wrap-distance-top:0;mso-wrap-distance-right:9pt;mso-wrap-distance-bottom:0;mso-position-horizontal:absolute;mso-position-horizontal-relative:page;mso-position-vertical:absolute;mso-position-vertical-relative:page;mso-width-percent:0;mso-height-percent:0;mso-width-relative:margin;mso-height-relative:margin;v-text-anchor:top" o:gfxdata="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" mv:complextextbox="1" filled="f" stroked="f">
+                <v:textbox>
+                  <w:txbxContent>
+                    <w:p>
+                      <w:pPr>
+                        <w:rPr>
+                          <w:rFonts w:ascii="Times New Roman" w:hAnsi="Times New Roman" w:cs="Times New Roman"/>
+                        </w:rPr>
+                      </w:pPr>
+                      <w:r>
+                        <w:rPr>
+                          <w:rFonts w:ascii="Times New Roman" w:hAnsi="Times New Roman" w:cs="Times New Roman"/>
+                          <w:b/>
+                        </w:rPr>
+                        <w:t>Figure 9</w:t>
+                      </w:r>
+                      <w:r>
+                        <w:rPr>
+                          <w:rFonts w:ascii="Times New Roman" w:hAnsi="Times New Roman" w:cs="Times New Roman"/>
+                          <w:b/>
+                        </w:rPr>
+                        <w:t>8</w:t>
+                      </w:r>
+                      <w:r>
+                        <w:rPr>
+                          <w:rFonts w:ascii="Times New Roman" w:hAnsi="Times New Roman" w:cs="Times New Roman"/>
+                        </w:rPr>
+                        <w:t>: The same data on gendered use of Gothic types as in Figure 95, but placing Ann Radcliffe’s and Matthew Lewis’s ‘schools’ in proximity for comparison.</w:t>
+                      </w:r>
+                    </w:p>
+                  </w:txbxContent>
+                </v:textbox>
+                <w10:wrap type="through" anchorx="page" anchory="page"/>
+              </v:shape>
+            </w:pict>
+          </mc:Fallback>
+        </mc:AlternateContent>
+      </w:r>
+      <w:r>
+        <w:rPr>
+          <w:rFonts w:ascii="Times New Roman" w:hAnsi="Times New Roman" w:cs="Times New Roman"/>
+          <w:noProof/>
+          <w:lang w:val="en-US"/>
+        </w:rPr>
+        <w:drawing>
+          <wp:anchor distT="0" distB="0" distL="114300" distR="114300" simplePos="0" relativeHeight="251669504" behindDoc="0" locked="0" layoutInCell="1" allowOverlap="1" wp14:anchorId="657731BF" wp14:editId="28BC52F7">
+            <wp:simplePos x="0" y="0"/>
+            <wp:positionH relativeFrom="page">
+              <wp:posOffset>1143000</wp:posOffset>
+            </wp:positionH>
+            <wp:positionV relativeFrom="page">
+              <wp:posOffset>689610</wp:posOffset>
+            </wp:positionV>
+            <wp:extent cx="5485765" cy="1726565"/>
+            <wp:effectExtent l="0" t="0" r="635" b="635"/>
+            <wp:wrapTight wrapText="bothSides">
+              <wp:wrapPolygon edited="0">
+                <wp:start x="0" y="0"/>
+                <wp:lineTo x="0" y="21290"/>
+                <wp:lineTo x="21502" y="21290"/>
+                <wp:lineTo x="21502" y="0"/>
+                <wp:lineTo x="0" y="0"/>
+              </wp:wrapPolygon>
+            </wp:wrapTight>
+            <wp:docPr id="2" name="Picture 2"/>
+            <wp:cNvGraphicFramePr>
+              <a:graphicFrameLocks xmlns:a="http://schemas.openxmlformats.org/drawingml/2006/main" noChangeAspect="1"/>
+            </wp:cNvGraphicFramePr>
+            <a:graphic xmlns:a="http://schemas.openxmlformats.org/drawingml/2006/main">
+              <a:graphicData uri="http://schemas.openxmlformats.org/drawingml/2006/picture">
+                <pic:pic xmlns:pic="http://schemas.openxmlformats.org/drawingml/2006/picture">
+                  <pic:nvPicPr>
+                    <pic:cNvPr id="0" name="terror-horror-binary.png"/>
+                    <pic:cNvPicPr/>
+                  </pic:nvPicPr>
+                  <pic:blipFill>
+                    <a:blip r:embed="rId8">
+                      <a:extLst>
+                        <a:ext uri="{28A0092B-C50C-407E-A947-70E740481C1C}">
+                          <a14:useLocalDpi xmlns:a14="http://schemas.microsoft.com/office/drawing/2010/main" val="0"/>
+                        </a:ext>
+                      </a:extLst>
+                    </a:blip>
+                    <a:stretch>
+                      <a:fillRect/>
+                    </a:stretch>
+                  </pic:blipFill>
+                  <pic:spPr>
+                    <a:xfrm>
+                      <a:off x="0" y="0"/>
+                      <a:ext cx="5485765" cy="1726565"/>
+                    </a:xfrm>
+                    <a:prstGeom prst="rect">
+                      <a:avLst/>
+                    </a:prstGeom>
+                  </pic:spPr>
+                </pic:pic>
+              </a:graphicData>
+            </a:graphic>
+          </wp:anchor>
+        </w:drawing>
+      </w:r>
+      <w:r>
+        <w:br w:type="page"/>
+      </w:r>
+      <w:r>
+        <w:rPr>
+          <w:rFonts w:ascii="Times New Roman" w:hAnsi="Times New Roman" w:cs="Times New Roman"/>
+          <w:noProof/>
+          <w:lang w:val="en-US"/>
+        </w:rPr>
+        <w:lastRenderedPageBreak/>
+        <mc:AlternateContent>
+          <mc:Choice Requires="wps">
+            <w:drawing>
+              <wp:anchor distT="0" distB="0" distL="114300" distR="114300" simplePos="0" relativeHeight="251679744" behindDoc="0" locked="0" layoutInCell="1" allowOverlap="1" wp14:anchorId="3310CD2A" wp14:editId="4C3D5789">
+                <wp:simplePos x="0" y="0"/>
+                <wp:positionH relativeFrom="page">
+                  <wp:posOffset>1143000</wp:posOffset>
+                </wp:positionH>
+                <wp:positionV relativeFrom="page">
+                  <wp:posOffset>7139305</wp:posOffset>
+                </wp:positionV>
+                <wp:extent cx="5486400" cy="1349087"/>
+                <wp:effectExtent l="0" t="0" r="0" b="0"/>
+                <wp:wrapThrough wrapText="bothSides">
+                  <wp:wrapPolygon edited="0">
+                    <wp:start x="100" y="0"/>
+                    <wp:lineTo x="100" y="21153"/>
+                    <wp:lineTo x="21400" y="21153"/>
+                    <wp:lineTo x="21400" y="0"/>
+                    <wp:lineTo x="100" y="0"/>
+                  </wp:wrapPolygon>
+                </wp:wrapThrough>
+                <wp:docPr id="16" name="Text Box 16"/>
+                <wp:cNvGraphicFramePr/>
+                <a:graphic xmlns:a="http://schemas.openxmlformats.org/drawingml/2006/main">
+                  <a:graphicData uri="http://schemas.microsoft.com/office/word/2010/wordprocessingShape">
+                    <wps:wsp>
+                      <wps:cNvSpPr txBox="1"/>
+                      <wps:spPr>
+                        <a:xfrm>
+                          <a:off x="0" y="0"/>
+                          <a:ext cx="5486400" cy="1349087"/>
+                        </a:xfrm>
+                        <a:prstGeom prst="rect">
+                          <a:avLst/>
+                        </a:prstGeom>
+                        <a:noFill/>
+                        <a:ln>
+                          <a:noFill/>
+                        </a:ln>
+                        <a:effectLst/>
+                        <a:extLst>
+                          <a:ext uri="{C572A759-6A51-4108-AA02-DFA0A04FC94B}">
+                            <ma14:wrappingTextBoxFlag xmlns:ma14="http://schemas.microsoft.com/office/mac/drawingml/2011/main" val="1"/>
+                          </a:ext>
+                        </a:extLst>
+                      </wps:spPr>
+                      <wps:style>
+                        <a:lnRef idx="0">
+                          <a:schemeClr val="accent1"/>
+                        </a:lnRef>
+                        <a:fillRef idx="0">
+                          <a:schemeClr val="accent1"/>
+                        </a:fillRef>
+                        <a:effectRef idx="0">
+                          <a:schemeClr val="accent1"/>
+                        </a:effectRef>
+                        <a:fontRef idx="minor">
+                          <a:schemeClr val="dk1"/>
+                        </a:fontRef>
+                      </wps:style>
+                      <wps:txbx>
+                        <w:txbxContent>
+                          <w:p>
+                            <w:pPr>
+                              <w:rPr>
+                                <w:rFonts w:ascii="Times New Roman" w:hAnsi="Times New Roman" w:cs="Times New Roman"/>
+                              </w:rPr>
+                            </w:pPr>
+                            <w:r>
+                              <w:rPr>
+                                <w:rFonts w:ascii="Times New Roman" w:hAnsi="Times New Roman" w:cs="Times New Roman"/>
+                                <w:b/>
+                              </w:rPr>
+                              <w:t xml:space="preserve">Figure </w:t>
+                            </w:r>
+                            <w:r>
+                              <w:rPr>
+                                <w:rFonts w:ascii="Times New Roman" w:hAnsi="Times New Roman" w:cs="Times New Roman"/>
+                                <w:b/>
+                              </w:rPr>
+                              <w:t>99</w:t>
+                            </w:r>
+                            <w:r>
+                              <w:rPr>
+                                <w:rFonts w:ascii="Times New Roman" w:hAnsi="Times New Roman" w:cs="Times New Roman"/>
+                              </w:rPr>
+                              <w:t xml:space="preserve">: The most common Gothic types, arranged according to the percentage of novels of each type which are also tagged as </w:t>
+                            </w:r>
+                            <w:proofErr w:type="spellStart"/>
+                            <w:r>
+                              <w:rPr>
+                                <w:rFonts w:ascii="Times New Roman" w:hAnsi="Times New Roman" w:cs="Times New Roman"/>
+                              </w:rPr>
+                              <w:t>Radcliffean</w:t>
+                            </w:r>
+                            <w:proofErr w:type="spellEnd"/>
+                            <w:r>
+                              <w:rPr>
+                                <w:rFonts w:ascii="Times New Roman" w:hAnsi="Times New Roman" w:cs="Times New Roman"/>
+                              </w:rPr>
+                              <w:t xml:space="preserve">. If we know, for example, that we have a ‘history’ Gothic novel, we also know that there is only a 7% chance that this novel is </w:t>
+                            </w:r>
+                            <w:proofErr w:type="spellStart"/>
+                            <w:r>
+                              <w:rPr>
+                                <w:rFonts w:ascii="Times New Roman" w:hAnsi="Times New Roman" w:cs="Times New Roman"/>
+                              </w:rPr>
+                              <w:t>Radcliffean</w:t>
+                            </w:r>
+                            <w:proofErr w:type="spellEnd"/>
+                            <w:r>
+                              <w:rPr>
+                                <w:rFonts w:ascii="Times New Roman" w:hAnsi="Times New Roman" w:cs="Times New Roman"/>
+                              </w:rPr>
+                              <w:t>.</w:t>
+                            </w:r>
+                          </w:p>
+                        </w:txbxContent>
+                      </wps:txbx>
+                      <wps:bodyPr rot="0" spcFirstLastPara="0" vertOverflow="overflow" horzOverflow="overflow" vert="horz" wrap="square" lIns="91440" tIns="45720" rIns="91440" bIns="45720" numCol="1" spcCol="0" rtlCol="0" fromWordArt="0" anchor="t" anchorCtr="0" forceAA="0" compatLnSpc="1">
+                        <a:prstTxWarp prst="textNoShape">
+                          <a:avLst/>
+                        </a:prstTxWarp>
+                        <a:noAutofit/>
+                      </wps:bodyPr>
+                    </wps:wsp>
+                  </a:graphicData>
+                </a:graphic>
+                <wp14:sizeRelH relativeFrom="margin">
+                  <wp14:pctWidth>0</wp14:pctWidth>
+                </wp14:sizeRelH>
+                <wp14:sizeRelV relativeFrom="margin">
+                  <wp14:pctHeight>0</wp14:pctHeight>
+                </wp14:sizeRelV>
+              </wp:anchor>
+            </w:drawing>
+          </mc:Choice>
+          <mc:Fallback>
+            <w:pict>
+              <v:shape id="Text Box 16" o:spid="_x0000_s1031" type="#_x0000_t202" style="position:absolute;margin-left:90pt;margin-top:562.15pt;width:6in;height:106.25pt;z-index:251679744;visibility:visible;mso-wrap-style:square;mso-width-percent:0;mso-height-percent:0;mso-wrap-distance-left:9pt;mso-wrap-distance-top:0;mso-wrap-distance-right:9pt;mso-wrap-distance-bottom:0;mso-position-horizontal:absolute;mso-position-horizontal-relative:page;mso-position-vertical:absolute;mso-position-vertical-relative:page;mso-width-percent:0;mso-height-percent:0;mso-width-relative:margin;mso-height-relative:margin;v-text-anchor:top" o:gfxdata="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" mv:complextextbox="1" filled="f" stroked="f">
+                <v:textbox>
+                  <w:txbxContent>
+                    <w:p>
+                      <w:pPr>
+                        <w:rPr>
+                          <w:rFonts w:ascii="Times New Roman" w:hAnsi="Times New Roman" w:cs="Times New Roman"/>
+                        </w:rPr>
+                      </w:pPr>
+                      <w:r>
+                        <w:rPr>
+                          <w:rFonts w:ascii="Times New Roman" w:hAnsi="Times New Roman" w:cs="Times New Roman"/>
+                          <w:b/>
+                        </w:rPr>
+                        <w:t xml:space="preserve">Figure </w:t>
+                      </w:r>
+                      <w:r>
+                        <w:rPr>
+                          <w:rFonts w:ascii="Times New Roman" w:hAnsi="Times New Roman" w:cs="Times New Roman"/>
+                          <w:b/>
+                        </w:rPr>
+                        <w:t>99</w:t>
+                      </w:r>
+                      <w:r>
+                        <w:rPr>
+                          <w:rFonts w:ascii="Times New Roman" w:hAnsi="Times New Roman" w:cs="Times New Roman"/>
+                        </w:rPr>
+                        <w:t xml:space="preserve">: The most common Gothic types, arranged according to the percentage of novels of each type which are also tagged as </w:t>
+                      </w:r>
+                      <w:proofErr w:type="spellStart"/>
+                      <w:r>
+                        <w:rPr>
+                          <w:rFonts w:ascii="Times New Roman" w:hAnsi="Times New Roman" w:cs="Times New Roman"/>
+                        </w:rPr>
+                        <w:t>Radcliffean</w:t>
+                      </w:r>
+                      <w:proofErr w:type="spellEnd"/>
+                      <w:r>
+                        <w:rPr>
+                          <w:rFonts w:ascii="Times New Roman" w:hAnsi="Times New Roman" w:cs="Times New Roman"/>
+                        </w:rPr>
+                        <w:t xml:space="preserve">. If we know, for example, that we have a ‘history’ Gothic novel, we also know that there is only a 7% chance that this novel is </w:t>
+                      </w:r>
+                      <w:proofErr w:type="spellStart"/>
+                      <w:r>
+                        <w:rPr>
+                          <w:rFonts w:ascii="Times New Roman" w:hAnsi="Times New Roman" w:cs="Times New Roman"/>
+                        </w:rPr>
+                        <w:t>Radcliffean</w:t>
+                      </w:r>
+                      <w:proofErr w:type="spellEnd"/>
+                      <w:r>
+                        <w:rPr>
+                          <w:rFonts w:ascii="Times New Roman" w:hAnsi="Times New Roman" w:cs="Times New Roman"/>
+                        </w:rPr>
+                        <w:t>.</w:t>
+                      </w:r>
+                    </w:p>
+                  </w:txbxContent>
+                </v:textbox>
+                <w10:wrap type="through" anchorx="page" anchory="page"/>
+              </v:shape>
+            </w:pict>
+          </mc:Fallback>
+        </mc:AlternateContent>
+      </w:r>
+      <w:r>
+        <w:rPr>
+          <w:rFonts w:ascii="Times New Roman" w:hAnsi="Times New Roman" w:cs="Times New Roman"/>
+          <w:noProof/>
+          <w:lang w:val="en-US"/>
+        </w:rPr>
+        <w:drawing>
+          <wp:anchor distT="0" distB="0" distL="114300" distR="114300" simplePos="0" relativeHeight="251676672" behindDoc="0" locked="0" layoutInCell="1" allowOverlap="1" wp14:anchorId="724102E4" wp14:editId="3CEAFD01">
+            <wp:simplePos x="0" y="0"/>
+            <wp:positionH relativeFrom="page">
+              <wp:posOffset>1143000</wp:posOffset>
+            </wp:positionH>
+            <wp:positionV relativeFrom="page">
+              <wp:posOffset>689610</wp:posOffset>
+            </wp:positionV>
+            <wp:extent cx="5486400" cy="6449695"/>
+            <wp:effectExtent l="0" t="0" r="0" b="1905"/>
+            <wp:wrapTight wrapText="bothSides">
+              <wp:wrapPolygon edited="0">
+                <wp:start x="0" y="0"/>
+                <wp:lineTo x="0" y="21521"/>
+                <wp:lineTo x="21500" y="21521"/>
+                <wp:lineTo x="21500" y="0"/>
+                <wp:lineTo x="0" y="0"/>
+              </wp:wrapPolygon>
+            </wp:wrapTight>
+            <wp:docPr id="4" name="Picture 4"/>
+            <wp:cNvGraphicFramePr>
+              <a:graphicFrameLocks xmlns:a="http://schemas.openxmlformats.org/drawingml/2006/main" noChangeAspect="1"/>
+            </wp:cNvGraphicFramePr>
+            <a:graphic xmlns:a="http://schemas.openxmlformats.org/drawingml/2006/main">
+              <a:graphicData uri="http://schemas.openxmlformats.org/drawingml/2006/picture">
+                <pic:pic xmlns:pic="http://schemas.openxmlformats.org/drawingml/2006/picture">
+                  <pic:nvPicPr>
+                    <pic:cNvPr id="0" name="types-containing-Radcliffe.png"/>
+                    <pic:cNvPicPr/>
+                  </pic:nvPicPr>
+                  <pic:blipFill>
+                    <a:blip r:embed="rId9">
+                      <a:extLst>
+                        <a:ext uri="{28A0092B-C50C-407E-A947-70E740481C1C}">
+                          <a14:useLocalDpi xmlns:a14="http://schemas.microsoft.com/office/drawing/2010/main" val="0"/>
+                        </a:ext>
+                      </a:extLst>
+                    </a:blip>
+                    <a:stretch>
+                      <a:fillRect/>
+                    </a:stretch>
+                  </pic:blipFill>
+                  <pic:spPr>
+                    <a:xfrm>
+                      <a:off x="0" y="0"/>
+                      <a:ext cx="5486400" cy="6449695"/>
+                    </a:xfrm>
+                    <a:prstGeom prst="rect">
+                      <a:avLst/>
+                    </a:prstGeom>
+                  </pic:spPr>
+                </pic:pic>
+              </a:graphicData>
+            </a:graphic>
+          </wp:anchor>
+        </w:drawing>
+      </w:r>
+      <w:r>
+        <w:br w:type="page"/>
+      </w:r>
+      <w:bookmarkStart w:id="0" w:name="_MacBuGuideStaticData_1793V"/>
+      <w:r>
+        <w:rPr>
+          <w:rFonts w:ascii="Times New Roman" w:hAnsi="Times New Roman" w:cs="Times New Roman"/>
+          <w:noProof/>
+          <w:lang w:val="en-US"/>
+        </w:rPr>
+        <w:lastRenderedPageBreak/>
+        <mc:AlternateContent>
+          <mc:Choice Requires="wps">
+            <w:drawing>
+              <wp:anchor distT="0" distB="0" distL="114300" distR="114300" simplePos="0" relativeHeight="251681792" behindDoc="0" locked="0" layoutInCell="1" allowOverlap="1" wp14:anchorId="1A06F968" wp14:editId="7B61F1CA">
+                <wp:simplePos x="0" y="0"/>
+                <wp:positionH relativeFrom="page">
+                  <wp:posOffset>1677670</wp:posOffset>
+                </wp:positionH>
+                <wp:positionV relativeFrom="page">
+                  <wp:posOffset>8915400</wp:posOffset>
+                </wp:positionV>
+                <wp:extent cx="4417060" cy="659765"/>
+                <wp:effectExtent l="0" t="0" r="0" b="635"/>
+                <wp:wrapThrough wrapText="bothSides">
+                  <wp:wrapPolygon edited="0">
+                    <wp:start x="124" y="0"/>
+                    <wp:lineTo x="124" y="20789"/>
+                    <wp:lineTo x="21364" y="20789"/>
+                    <wp:lineTo x="21364" y="0"/>
+                    <wp:lineTo x="124" y="0"/>
+                  </wp:wrapPolygon>
+                </wp:wrapThrough>
+                <wp:docPr id="17" name="Text Box 17"/>
+                <wp:cNvGraphicFramePr/>
+                <a:graphic xmlns:a="http://schemas.openxmlformats.org/drawingml/2006/main">
+                  <a:graphicData uri="http://schemas.microsoft.com/office/word/2010/wordprocessingShape">
+                    <wps:wsp>
+                      <wps:cNvSpPr txBox="1"/>
+                      <wps:spPr>
+                        <a:xfrm>
+                          <a:off x="0" y="0"/>
+                          <a:ext cx="4417060" cy="659765"/>
+                        </a:xfrm>
+                        <a:prstGeom prst="rect">
+                          <a:avLst/>
+                        </a:prstGeom>
+                        <a:noFill/>
+                        <a:ln>
+                          <a:noFill/>
+                        </a:ln>
+                        <a:effectLst/>
+                        <a:extLst>
+                          <a:ext uri="{C572A759-6A51-4108-AA02-DFA0A04FC94B}">
+                            <ma14:wrappingTextBoxFlag xmlns:ma14="http://schemas.microsoft.com/office/mac/drawingml/2011/main" val="1"/>
+                          </a:ext>
+                        </a:extLst>
+                      </wps:spPr>
+                      <wps:style>
+                        <a:lnRef idx="0">
+                          <a:schemeClr val="accent1"/>
+                        </a:lnRef>
+                        <a:fillRef idx="0">
+                          <a:schemeClr val="accent1"/>
+                        </a:fillRef>
+                        <a:effectRef idx="0">
+                          <a:schemeClr val="accent1"/>
+                        </a:effectRef>
+                        <a:fontRef idx="minor">
+                          <a:schemeClr val="dk1"/>
+                        </a:fontRef>
+                      </wps:style>
+                      <wps:txbx>
+                        <w:txbxContent>
+                          <w:p>
+                            <w:r>
+                              <w:rPr>
+                                <w:b/>
+                              </w:rPr>
+                              <w:t xml:space="preserve">Figure </w:t>
+                            </w:r>
+                            <w:r>
+                              <w:rPr>
+                                <w:b/>
+                              </w:rPr>
+                              <w:t>100</w:t>
+                            </w:r>
+                            <w:r>
+                              <w:t>:</w:t>
+                            </w:r>
+                            <w:bookmarkStart w:id="1" w:name="_GoBack"/>
+                            <w:bookmarkEnd w:id="1"/>
+                            <w:r>
+                              <w:t xml:space="preserve"> The most common Gothic types, arranged according to their prevalence within the eighteen </w:t>
+                            </w:r>
+                            <w:proofErr w:type="spellStart"/>
+                            <w:r>
+                              <w:t>Radcliffean</w:t>
+                            </w:r>
+                            <w:proofErr w:type="spellEnd"/>
+                            <w:r>
+                              <w:t xml:space="preserve"> novels.</w:t>
+                            </w:r>
+                          </w:p>
+                        </w:txbxContent>
+                      </wps:txbx>
+                      <wps:bodyPr rot="0" spcFirstLastPara="0" vertOverflow="overflow" horzOverflow="overflow" vert="horz" wrap="square" lIns="91440" tIns="45720" rIns="91440" bIns="45720" numCol="1" spcCol="0" rtlCol="0" fromWordArt="0" anchor="t" anchorCtr="0" forceAA="0" compatLnSpc="1">
+                        <a:prstTxWarp prst="textNoShape">
+                          <a:avLst/>
+                        </a:prstTxWarp>
+                        <a:noAutofit/>
+                      </wps:bodyPr>
+                    </wps:wsp>
+                  </a:graphicData>
+                </a:graphic>
+                <wp14:sizeRelH relativeFrom="margin">
+                  <wp14:pctWidth>0</wp14:pctWidth>
+                </wp14:sizeRelH>
+                <wp14:sizeRelV relativeFrom="margin">
+                  <wp14:pctHeight>0</wp14:pctHeight>
+                </wp14:sizeRelV>
+              </wp:anchor>
+            </w:drawing>
+          </mc:Choice>
+          <mc:Fallback>
+            <w:pict>
+              <v:shape id="Text Box 17" o:spid="_x0000_s1032" type="#_x0000_t202" style="position:absolute;margin-left:132.1pt;margin-top:702pt;width:347.8pt;height:51.95pt;z-index:251681792;visibility:visible;mso-wrap-style:square;mso-width-percent:0;mso-height-percent:0;mso-wrap-distance-left:9pt;mso-wrap-distance-top:0;mso-wrap-distance-right:9pt;mso-wrap-distance-bottom:0;mso-position-horizontal:absolute;mso-position-horizontal-relative:page;mso-position-vertical:absolute;mso-position-vertical-relative:page;mso-width-percent:0;mso-height-percent:0;mso-width-relative:margin;mso-height-relative:margin;v-text-anchor:top" o:gfxdata="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" mv:complextextbox="1" filled="f" stroked="f">
+                <v:textbox>
+                  <w:txbxContent>
+                    <w:p>
+                      <w:r>
+                        <w:rPr>
+                          <w:b/>
+                        </w:rPr>
+                        <w:t xml:space="preserve">Figure </w:t>
+                      </w:r>
+                      <w:r>
+                        <w:rPr>
+                          <w:b/>
+                        </w:rPr>
+                        <w:t>100</w:t>
+                      </w:r>
+                      <w:r>
+                        <w:t>:</w:t>
+                      </w:r>
+                      <w:bookmarkStart w:id="2" w:name="_GoBack"/>
+                      <w:bookmarkEnd w:id="2"/>
+                      <w:r>
+                        <w:t xml:space="preserve"> The most common Gothic types, arranged according to their prevalence within the eighteen </w:t>
+                      </w:r>
+                      <w:proofErr w:type="spellStart"/>
+                      <w:r>
+                        <w:t>Radcliffean</w:t>
+                      </w:r>
+                      <w:proofErr w:type="spellEnd"/>
+                      <w:r>
+                        <w:t xml:space="preserve"> novels.</w:t>
+                      </w:r>
+                    </w:p>
+                  </w:txbxContent>
+                </v:textbox>
+                <w10:wrap type="through" anchorx="page" anchory="page"/>
+              </v:shape>
+            </w:pict>
+          </mc:Fallback>
+        </mc:AlternateContent>
+      </w:r>
+      <w:r>
+        <w:rPr>
+          <w:rFonts w:ascii="Times New Roman" w:hAnsi="Times New Roman" w:cs="Times New Roman"/>
+          <w:noProof/>
+          <w:lang w:val="en-US"/>
+        </w:rPr>
+        <w:drawing>
+          <wp:anchor distT="0" distB="0" distL="114300" distR="114300" simplePos="0" relativeHeight="251677696" behindDoc="0" locked="0" layoutInCell="1" allowOverlap="1" wp14:anchorId="05FA541F" wp14:editId="665B4A5F">
+            <wp:simplePos x="0" y="0"/>
+            <wp:positionH relativeFrom="page">
+              <wp:posOffset>2449830</wp:posOffset>
+            </wp:positionH>
+            <wp:positionV relativeFrom="page">
+              <wp:posOffset>685800</wp:posOffset>
+            </wp:positionV>
+            <wp:extent cx="2872105" cy="8229600"/>
+            <wp:effectExtent l="0" t="0" r="0" b="0"/>
+            <wp:wrapTight wrapText="bothSides">
+              <wp:wrapPolygon edited="0">
+                <wp:start x="0" y="0"/>
+                <wp:lineTo x="0" y="21533"/>
+                <wp:lineTo x="21395" y="21533"/>
+                <wp:lineTo x="21395" y="0"/>
+                <wp:lineTo x="0" y="0"/>
+              </wp:wrapPolygon>
+            </wp:wrapTight>
+            <wp:docPr id="5" name="Picture 5"/>
+            <wp:cNvGraphicFramePr>
+              <a:graphicFrameLocks xmlns:a="http://schemas.openxmlformats.org/drawingml/2006/main" noChangeAspect="1"/>
+            </wp:cNvGraphicFramePr>
+            <a:graphic xmlns:a="http://schemas.openxmlformats.org/drawingml/2006/main">
+              <a:graphicData uri="http://schemas.openxmlformats.org/drawingml/2006/picture">
+                <pic:pic xmlns:pic="http://schemas.openxmlformats.org/drawingml/2006/picture">
+                  <pic:nvPicPr>
+                    <pic:cNvPr id="0" name="types-within-Radcliffe.png"/>
+                    <pic:cNvPicPr/>
+                  </pic:nvPicPr>
+                  <pic:blipFill>
+                    <a:blip r:embed="rId10">
+                      <a:extLst>
+                        <a:ext uri="{28A0092B-C50C-407E-A947-70E740481C1C}">
+                          <a14:useLocalDpi xmlns:a14="http://schemas.microsoft.com/office/drawing/2010/main" val="0"/>
+                        </a:ext>
+                      </a:extLst>
+                    </a:blip>
+                    <a:stretch>
+                      <a:fillRect/>
+                    </a:stretch>
+                  </pic:blipFill>
+                  <pic:spPr>
+                    <a:xfrm>
+                      <a:off x="0" y="0"/>
+                      <a:ext cx="2872105" cy="8229600"/>
+                    </a:xfrm>
+                    <a:prstGeom prst="rect">
+                      <a:avLst/>
+                    </a:prstGeom>
+                  </pic:spPr>
+                </pic:pic>
+              </a:graphicData>
+            </a:graphic>
+          </wp:anchor>
+        </w:drawing>
+      </w:r>
       <w:bookmarkEnd w:id="0"/>
     </w:p>
     <w:sectPr>
@@ -171,6 +1688,7 @@
   <w:style w:type="paragraph" w:default="1" w:styleId="Normal">
     <w:name w:val="Normal"/>
     <w:qFormat/>
+    <w:rsid w:val="00921563"/>
     <w:rPr>
       <w:lang w:val="en-CA"/>
     </w:rPr>
@@ -373,6 +1891,7 @@
   <w:style w:type="paragraph" w:default="1" w:styleId="Normal">
     <w:name w:val="Normal"/>
     <w:qFormat/>
+    <w:rsid w:val="00921563"/>
     <w:rPr>
       <w:lang w:val="en-CA"/>
     </w:rPr>

</xml_diff>

<commit_message>
finished the essay??? exported to PDF!!!
</commit_message>
<xml_diff>
--- a/ESSAY/Appendix-B-types-with-captions.docx
+++ b/ESSAY/Appendix-B-types-with-captions.docx
@@ -384,7 +384,436 @@
         <mc:AlternateContent>
           <mc:Choice Requires="wps">
             <w:drawing>
-              <wp:anchor distT="0" distB="0" distL="114300" distR="114300" simplePos="0" relativeHeight="251671552" behindDoc="0" locked="0" layoutInCell="1" allowOverlap="1" wp14:anchorId="61E61881" wp14:editId="067695F9">
+              <wp:anchor distT="0" distB="0" distL="114300" distR="114300" simplePos="0" relativeHeight="251675648" behindDoc="0" locked="0" layoutInCell="1" allowOverlap="1" wp14:anchorId="79A33964" wp14:editId="5F252270">
+                <wp:simplePos x="0" y="0"/>
+                <wp:positionH relativeFrom="page">
+                  <wp:posOffset>1142365</wp:posOffset>
+                </wp:positionH>
+                <wp:positionV relativeFrom="page">
+                  <wp:posOffset>8531225</wp:posOffset>
+                </wp:positionV>
+                <wp:extent cx="5486400" cy="534035"/>
+                <wp:effectExtent l="0" t="0" r="0" b="0"/>
+                <wp:wrapThrough wrapText="bothSides">
+                  <wp:wrapPolygon edited="0">
+                    <wp:start x="100" y="0"/>
+                    <wp:lineTo x="100" y="20547"/>
+                    <wp:lineTo x="21400" y="20547"/>
+                    <wp:lineTo x="21400" y="0"/>
+                    <wp:lineTo x="100" y="0"/>
+                  </wp:wrapPolygon>
+                </wp:wrapThrough>
+                <wp:docPr id="15" name="Text Box 15"/>
+                <wp:cNvGraphicFramePr/>
+                <a:graphic xmlns:a="http://schemas.openxmlformats.org/drawingml/2006/main">
+                  <a:graphicData uri="http://schemas.microsoft.com/office/word/2010/wordprocessingShape">
+                    <wps:wsp>
+                      <wps:cNvSpPr txBox="1"/>
+                      <wps:spPr>
+                        <a:xfrm>
+                          <a:off x="0" y="0"/>
+                          <a:ext cx="5486400" cy="534035"/>
+                        </a:xfrm>
+                        <a:prstGeom prst="rect">
+                          <a:avLst/>
+                        </a:prstGeom>
+                        <a:noFill/>
+                        <a:ln>
+                          <a:noFill/>
+                        </a:ln>
+                        <a:effectLst/>
+                        <a:extLst>
+                          <a:ext uri="{C572A759-6A51-4108-AA02-DFA0A04FC94B}">
+                            <ma14:wrappingTextBoxFlag xmlns:ma14="http://schemas.microsoft.com/office/mac/drawingml/2011/main" val="1"/>
+                          </a:ext>
+                        </a:extLst>
+                      </wps:spPr>
+                      <wps:style>
+                        <a:lnRef idx="0">
+                          <a:schemeClr val="accent1"/>
+                        </a:lnRef>
+                        <a:fillRef idx="0">
+                          <a:schemeClr val="accent1"/>
+                        </a:fillRef>
+                        <a:effectRef idx="0">
+                          <a:schemeClr val="accent1"/>
+                        </a:effectRef>
+                        <a:fontRef idx="minor">
+                          <a:schemeClr val="dk1"/>
+                        </a:fontRef>
+                      </wps:style>
+                      <wps:txbx>
+                        <w:txbxContent>
+                          <w:p>
+                            <w:pPr>
+                              <w:rPr>
+                                <w:rFonts w:ascii="Times New Roman" w:hAnsi="Times New Roman" w:cs="Times New Roman"/>
+                              </w:rPr>
+                            </w:pPr>
+                            <w:r>
+                              <w:rPr>
+                                <w:rFonts w:ascii="Times New Roman" w:hAnsi="Times New Roman" w:cs="Times New Roman"/>
+                                <w:b/>
+                              </w:rPr>
+                              <w:t>Figure 9</w:t>
+                            </w:r>
+                            <w:r>
+                              <w:rPr>
+                                <w:rFonts w:ascii="Times New Roman" w:hAnsi="Times New Roman" w:cs="Times New Roman"/>
+                                <w:b/>
+                              </w:rPr>
+                              <w:t>8</w:t>
+                            </w:r>
+                            <w:r>
+                              <w:rPr>
+                                <w:rFonts w:ascii="Times New Roman" w:hAnsi="Times New Roman" w:cs="Times New Roman"/>
+                              </w:rPr>
+                              <w:t>: The same data on gendered use of Gothic types as in Figure 95, but placing Ann Radcliffe’s and Matthew Lewis’s ‘schools’ in proximity for comparison.</w:t>
+                            </w:r>
+                          </w:p>
+                        </w:txbxContent>
+                      </wps:txbx>
+                      <wps:bodyPr rot="0" spcFirstLastPara="0" vertOverflow="overflow" horzOverflow="overflow" vert="horz" wrap="square" lIns="91440" tIns="45720" rIns="91440" bIns="45720" numCol="1" spcCol="0" rtlCol="0" fromWordArt="0" anchor="t" anchorCtr="0" forceAA="0" compatLnSpc="1">
+                        <a:prstTxWarp prst="textNoShape">
+                          <a:avLst/>
+                        </a:prstTxWarp>
+                        <a:noAutofit/>
+                      </wps:bodyPr>
+                    </wps:wsp>
+                  </a:graphicData>
+                </a:graphic>
+                <wp14:sizeRelH relativeFrom="margin">
+                  <wp14:pctWidth>0</wp14:pctWidth>
+                </wp14:sizeRelH>
+                <wp14:sizeRelV relativeFrom="margin">
+                  <wp14:pctHeight>0</wp14:pctHeight>
+                </wp14:sizeRelV>
+              </wp:anchor>
+            </w:drawing>
+          </mc:Choice>
+          <mc:Fallback>
+            <w:pict>
+              <v:shape id="Text Box 15" o:spid="_x0000_s1028" type="#_x0000_t202" style="position:absolute;margin-left:89.95pt;margin-top:671.75pt;width:6in;height:42.05pt;z-index:251675648;visibility:visible;mso-wrap-style:square;mso-width-percent:0;mso-height-percent:0;mso-wrap-distance-left:9pt;mso-wrap-distance-top:0;mso-wrap-distance-right:9pt;mso-wrap-distance-bottom:0;mso-position-horizontal:absolute;mso-position-horizontal-relative:page;mso-position-vertical:absolute;mso-position-vertical-relative:page;mso-width-percent:0;mso-height-percent:0;mso-width-relative:margin;mso-height-relative:margin;v-text-anchor:top" o:gfxdata="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" mv:complextextbox="1" filled="f" stroked="f">
+                <v:textbox>
+                  <w:txbxContent>
+                    <w:p>
+                      <w:pPr>
+                        <w:rPr>
+                          <w:rFonts w:ascii="Times New Roman" w:hAnsi="Times New Roman" w:cs="Times New Roman"/>
+                        </w:rPr>
+                      </w:pPr>
+                      <w:r>
+                        <w:rPr>
+                          <w:rFonts w:ascii="Times New Roman" w:hAnsi="Times New Roman" w:cs="Times New Roman"/>
+                          <w:b/>
+                        </w:rPr>
+                        <w:t>Figure 9</w:t>
+                      </w:r>
+                      <w:r>
+                        <w:rPr>
+                          <w:rFonts w:ascii="Times New Roman" w:hAnsi="Times New Roman" w:cs="Times New Roman"/>
+                          <w:b/>
+                        </w:rPr>
+                        <w:t>8</w:t>
+                      </w:r>
+                      <w:r>
+                        <w:rPr>
+                          <w:rFonts w:ascii="Times New Roman" w:hAnsi="Times New Roman" w:cs="Times New Roman"/>
+                        </w:rPr>
+                        <w:t>: The same data on gendered use of Gothic types as in Figure 95, but placing Ann Radcliffe’s and Matthew Lewis’s ‘schools’ in proximity for comparison.</w:t>
+                      </w:r>
+                    </w:p>
+                  </w:txbxContent>
+                </v:textbox>
+                <w10:wrap type="through" anchorx="page" anchory="page"/>
+              </v:shape>
+            </w:pict>
+          </mc:Fallback>
+        </mc:AlternateContent>
+      </w:r>
+      <w:r>
+        <w:rPr>
+          <w:rFonts w:ascii="Times New Roman" w:hAnsi="Times New Roman" w:cs="Times New Roman"/>
+          <w:noProof/>
+          <w:lang w:val="en-US"/>
+        </w:rPr>
+        <w:drawing>
+          <wp:anchor distT="0" distB="0" distL="114300" distR="114300" simplePos="0" relativeHeight="251667456" behindDoc="0" locked="0" layoutInCell="1" allowOverlap="1" wp14:anchorId="2377F106" wp14:editId="6C1AE737">
+            <wp:simplePos x="0" y="0"/>
+            <wp:positionH relativeFrom="page">
+              <wp:posOffset>1143000</wp:posOffset>
+            </wp:positionH>
+            <wp:positionV relativeFrom="page">
+              <wp:posOffset>6804660</wp:posOffset>
+            </wp:positionV>
+            <wp:extent cx="5486400" cy="1726565"/>
+            <wp:effectExtent l="0" t="0" r="0" b="635"/>
+            <wp:wrapTight wrapText="bothSides">
+              <wp:wrapPolygon edited="0">
+                <wp:start x="0" y="0"/>
+                <wp:lineTo x="0" y="21290"/>
+                <wp:lineTo x="21500" y="21290"/>
+                <wp:lineTo x="21500" y="0"/>
+                <wp:lineTo x="0" y="0"/>
+              </wp:wrapPolygon>
+            </wp:wrapTight>
+            <wp:docPr id="3" name="Picture 3"/>
+            <wp:cNvGraphicFramePr>
+              <a:graphicFrameLocks xmlns:a="http://schemas.openxmlformats.org/drawingml/2006/main" noChangeAspect="1"/>
+            </wp:cNvGraphicFramePr>
+            <a:graphic xmlns:a="http://schemas.openxmlformats.org/drawingml/2006/main">
+              <a:graphicData uri="http://schemas.openxmlformats.org/drawingml/2006/picture">
+                <pic:pic xmlns:pic="http://schemas.openxmlformats.org/drawingml/2006/picture">
+                  <pic:nvPicPr>
+                    <pic:cNvPr id="0" name="Radcliffe-Lewis-binary.png"/>
+                    <pic:cNvPicPr/>
+                  </pic:nvPicPr>
+                  <pic:blipFill>
+                    <a:blip r:embed="rId6">
+                      <a:extLst>
+                        <a:ext uri="{28A0092B-C50C-407E-A947-70E740481C1C}">
+                          <a14:useLocalDpi xmlns:a14="http://schemas.microsoft.com/office/drawing/2010/main" val="0"/>
+                        </a:ext>
+                      </a:extLst>
+                    </a:blip>
+                    <a:stretch>
+                      <a:fillRect/>
+                    </a:stretch>
+                  </pic:blipFill>
+                  <pic:spPr>
+                    <a:xfrm>
+                      <a:off x="0" y="0"/>
+                      <a:ext cx="5486400" cy="1726565"/>
+                    </a:xfrm>
+                    <a:prstGeom prst="rect">
+                      <a:avLst/>
+                    </a:prstGeom>
+                  </pic:spPr>
+                </pic:pic>
+              </a:graphicData>
+            </a:graphic>
+            <wp14:sizeRelV relativeFrom="margin">
+              <wp14:pctHeight>0</wp14:pctHeight>
+            </wp14:sizeRelV>
+          </wp:anchor>
+        </w:drawing>
+      </w:r>
+      <w:r>
+        <w:rPr>
+          <w:rFonts w:ascii="Times New Roman" w:hAnsi="Times New Roman" w:cs="Times New Roman"/>
+          <w:noProof/>
+          <w:lang w:val="en-US"/>
+        </w:rPr>
+        <w:drawing>
+          <wp:anchor distT="0" distB="0" distL="114300" distR="114300" simplePos="0" relativeHeight="251668480" behindDoc="0" locked="0" layoutInCell="1" allowOverlap="1" wp14:anchorId="4014F32B" wp14:editId="73926149">
+            <wp:simplePos x="0" y="0"/>
+            <wp:positionH relativeFrom="page">
+              <wp:posOffset>1142365</wp:posOffset>
+            </wp:positionH>
+            <wp:positionV relativeFrom="page">
+              <wp:posOffset>3042285</wp:posOffset>
+            </wp:positionV>
+            <wp:extent cx="5486400" cy="2922905"/>
+            <wp:effectExtent l="0" t="0" r="0" b="0"/>
+            <wp:wrapTight wrapText="bothSides">
+              <wp:wrapPolygon edited="0">
+                <wp:start x="0" y="0"/>
+                <wp:lineTo x="0" y="21398"/>
+                <wp:lineTo x="21500" y="21398"/>
+                <wp:lineTo x="21500" y="0"/>
+                <wp:lineTo x="0" y="0"/>
+              </wp:wrapPolygon>
+            </wp:wrapTight>
+            <wp:docPr id="6" name="Picture 6"/>
+            <wp:cNvGraphicFramePr>
+              <a:graphicFrameLocks xmlns:a="http://schemas.openxmlformats.org/drawingml/2006/main" noChangeAspect="1"/>
+            </wp:cNvGraphicFramePr>
+            <a:graphic xmlns:a="http://schemas.openxmlformats.org/drawingml/2006/main">
+              <a:graphicData uri="http://schemas.openxmlformats.org/drawingml/2006/picture">
+                <pic:pic xmlns:pic="http://schemas.openxmlformats.org/drawingml/2006/picture">
+                  <pic:nvPicPr>
+                    <pic:cNvPr id="0" name="terror-horror-binary-2.png"/>
+                    <pic:cNvPicPr/>
+                  </pic:nvPicPr>
+                  <pic:blipFill>
+                    <a:blip r:embed="rId7">
+                      <a:extLst>
+                        <a:ext uri="{28A0092B-C50C-407E-A947-70E740481C1C}">
+                          <a14:useLocalDpi xmlns:a14="http://schemas.microsoft.com/office/drawing/2010/main" val="0"/>
+                        </a:ext>
+                      </a:extLst>
+                    </a:blip>
+                    <a:stretch>
+                      <a:fillRect/>
+                    </a:stretch>
+                  </pic:blipFill>
+                  <pic:spPr>
+                    <a:xfrm>
+                      <a:off x="0" y="0"/>
+                      <a:ext cx="5486400" cy="2922905"/>
+                    </a:xfrm>
+                    <a:prstGeom prst="rect">
+                      <a:avLst/>
+                    </a:prstGeom>
+                  </pic:spPr>
+                </pic:pic>
+              </a:graphicData>
+            </a:graphic>
+          </wp:anchor>
+        </w:drawing>
+      </w:r>
+      <w:r>
+        <w:rPr>
+          <w:rFonts w:ascii="Times New Roman" w:hAnsi="Times New Roman" w:cs="Times New Roman"/>
+          <w:noProof/>
+          <w:lang w:val="en-US"/>
+        </w:rPr>
+        <mc:AlternateContent>
+          <mc:Choice Requires="wps">
+            <w:drawing>
+              <wp:anchor distT="0" distB="0" distL="114300" distR="114300" simplePos="0" relativeHeight="251673600" behindDoc="0" locked="0" layoutInCell="1" allowOverlap="1" wp14:anchorId="293EE8B2" wp14:editId="51AB299A">
+                <wp:simplePos x="0" y="0"/>
+                <wp:positionH relativeFrom="page">
+                  <wp:posOffset>1142365</wp:posOffset>
+                </wp:positionH>
+                <wp:positionV relativeFrom="page">
+                  <wp:posOffset>5965190</wp:posOffset>
+                </wp:positionV>
+                <wp:extent cx="5486400" cy="659765"/>
+                <wp:effectExtent l="0" t="0" r="0" b="635"/>
+                <wp:wrapThrough wrapText="bothSides">
+                  <wp:wrapPolygon edited="0">
+                    <wp:start x="100" y="0"/>
+                    <wp:lineTo x="100" y="20789"/>
+                    <wp:lineTo x="21400" y="20789"/>
+                    <wp:lineTo x="21400" y="0"/>
+                    <wp:lineTo x="100" y="0"/>
+                  </wp:wrapPolygon>
+                </wp:wrapThrough>
+                <wp:docPr id="14" name="Text Box 14"/>
+                <wp:cNvGraphicFramePr/>
+                <a:graphic xmlns:a="http://schemas.openxmlformats.org/drawingml/2006/main">
+                  <a:graphicData uri="http://schemas.microsoft.com/office/word/2010/wordprocessingShape">
+                    <wps:wsp>
+                      <wps:cNvSpPr txBox="1"/>
+                      <wps:spPr>
+                        <a:xfrm>
+                          <a:off x="0" y="0"/>
+                          <a:ext cx="5486400" cy="659765"/>
+                        </a:xfrm>
+                        <a:prstGeom prst="rect">
+                          <a:avLst/>
+                        </a:prstGeom>
+                        <a:noFill/>
+                        <a:ln>
+                          <a:noFill/>
+                        </a:ln>
+                        <a:effectLst/>
+                        <a:extLst>
+                          <a:ext uri="{C572A759-6A51-4108-AA02-DFA0A04FC94B}">
+                            <ma14:wrappingTextBoxFlag xmlns:ma14="http://schemas.microsoft.com/office/mac/drawingml/2011/main" val="1"/>
+                          </a:ext>
+                        </a:extLst>
+                      </wps:spPr>
+                      <wps:style>
+                        <a:lnRef idx="0">
+                          <a:schemeClr val="accent1"/>
+                        </a:lnRef>
+                        <a:fillRef idx="0">
+                          <a:schemeClr val="accent1"/>
+                        </a:fillRef>
+                        <a:effectRef idx="0">
+                          <a:schemeClr val="accent1"/>
+                        </a:effectRef>
+                        <a:fontRef idx="minor">
+                          <a:schemeClr val="dk1"/>
+                        </a:fontRef>
+                      </wps:style>
+                      <wps:txbx>
+                        <w:txbxContent>
+                          <w:p>
+                            <w:pPr>
+                              <w:rPr>
+                                <w:rFonts w:ascii="Times New Roman" w:hAnsi="Times New Roman" w:cs="Times New Roman"/>
+                              </w:rPr>
+                            </w:pPr>
+                            <w:r>
+                              <w:rPr>
+                                <w:rFonts w:ascii="Times New Roman" w:hAnsi="Times New Roman" w:cs="Times New Roman"/>
+                                <w:b/>
+                              </w:rPr>
+                              <w:t>Figure 97</w:t>
+                            </w:r>
+                            <w:r>
+                              <w:rPr>
+                                <w:rFonts w:ascii="Times New Roman" w:hAnsi="Times New Roman" w:cs="Times New Roman"/>
+                              </w:rPr>
+                              <w:t xml:space="preserve">: Gendered authorship of horror and terror, this time treating horror and terror as mutually exclusive. The fourteen books described as operating in both modes are no longer counted twice, but instead form a new category. </w:t>
+                            </w:r>
+                          </w:p>
+                        </w:txbxContent>
+                      </wps:txbx>
+                      <wps:bodyPr rot="0" spcFirstLastPara="0" vertOverflow="overflow" horzOverflow="overflow" vert="horz" wrap="square" lIns="91440" tIns="45720" rIns="91440" bIns="45720" numCol="1" spcCol="0" rtlCol="0" fromWordArt="0" anchor="t" anchorCtr="0" forceAA="0" compatLnSpc="1">
+                        <a:prstTxWarp prst="textNoShape">
+                          <a:avLst/>
+                        </a:prstTxWarp>
+                        <a:noAutofit/>
+                      </wps:bodyPr>
+                    </wps:wsp>
+                  </a:graphicData>
+                </a:graphic>
+                <wp14:sizeRelH relativeFrom="margin">
+                  <wp14:pctWidth>0</wp14:pctWidth>
+                </wp14:sizeRelH>
+                <wp14:sizeRelV relativeFrom="margin">
+                  <wp14:pctHeight>0</wp14:pctHeight>
+                </wp14:sizeRelV>
+              </wp:anchor>
+            </w:drawing>
+          </mc:Choice>
+          <mc:Fallback>
+            <w:pict>
+              <v:shape id="Text Box 14" o:spid="_x0000_s1029" type="#_x0000_t202" style="position:absolute;margin-left:89.95pt;margin-top:469.7pt;width:6in;height:51.95pt;z-index:251673600;visibility:visible;mso-wrap-style:square;mso-width-percent:0;mso-height-percent:0;mso-wrap-distance-left:9pt;mso-wrap-distance-top:0;mso-wrap-distance-right:9pt;mso-wrap-distance-bottom:0;mso-position-horizontal:absolute;mso-position-horizontal-relative:page;mso-position-vertical:absolute;mso-position-vertical-relative:page;mso-width-percent:0;mso-height-percent:0;mso-width-relative:margin;mso-height-relative:margin;v-text-anchor:top" o:gfxdata="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" mv:complextextbox="1" filled="f" stroked="f">
+                <v:textbox>
+                  <w:txbxContent>
+                    <w:p>
+                      <w:pPr>
+                        <w:rPr>
+                          <w:rFonts w:ascii="Times New Roman" w:hAnsi="Times New Roman" w:cs="Times New Roman"/>
+                        </w:rPr>
+                      </w:pPr>
+                      <w:r>
+                        <w:rPr>
+                          <w:rFonts w:ascii="Times New Roman" w:hAnsi="Times New Roman" w:cs="Times New Roman"/>
+                          <w:b/>
+                        </w:rPr>
+                        <w:t>Figure 97</w:t>
+                      </w:r>
+                      <w:r>
+                        <w:rPr>
+                          <w:rFonts w:ascii="Times New Roman" w:hAnsi="Times New Roman" w:cs="Times New Roman"/>
+                        </w:rPr>
+                        <w:t xml:space="preserve">: Gendered authorship of horror and terror, this time treating horror and terror as mutually exclusive. The fourteen books described as operating in both modes are no longer counted twice, but instead form a new category. </w:t>
+                      </w:r>
+                    </w:p>
+                  </w:txbxContent>
+                </v:textbox>
+                <w10:wrap type="through" anchorx="page" anchory="page"/>
+              </v:shape>
+            </w:pict>
+          </mc:Fallback>
+        </mc:AlternateContent>
+      </w:r>
+      <w:r>
+        <w:rPr>
+          <w:rFonts w:ascii="Times New Roman" w:hAnsi="Times New Roman" w:cs="Times New Roman"/>
+          <w:noProof/>
+          <w:lang w:val="en-US"/>
+        </w:rPr>
+        <mc:AlternateContent>
+          <mc:Choice Requires="wps">
+            <w:drawing>
+              <wp:anchor distT="0" distB="0" distL="114300" distR="114300" simplePos="0" relativeHeight="251671552" behindDoc="0" locked="0" layoutInCell="1" allowOverlap="1" wp14:anchorId="61E61881" wp14:editId="7E4DA401">
                 <wp:simplePos x="0" y="0"/>
                 <wp:positionH relativeFrom="page">
                   <wp:posOffset>1142365</wp:posOffset>
@@ -486,7 +915,7 @@
           </mc:Choice>
           <mc:Fallback>
             <w:pict>
-              <v:shape id="Text Box 12" o:spid="_x0000_s1028" type="#_x0000_t202" style="position:absolute;margin-left:89.95pt;margin-top:190.25pt;width:6in;height:36.6pt;z-index:251671552;visibility:visible;mso-wrap-style:square;mso-width-percent:0;mso-height-percent:0;mso-wrap-distance-left:9pt;mso-wrap-distance-top:0;mso-wrap-distance-right:9pt;mso-wrap-distance-bottom:0;mso-position-horizontal:absolute;mso-position-horizontal-relative:page;mso-position-vertical:absolute;mso-position-vertical-relative:page;mso-width-percent:0;mso-height-percent:0;mso-width-relative:margin;mso-height-relative:margin;v-text-anchor:top" o:gfxdata="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" mv:complextextbox="1" filled="f" stroked="f">
+              <v:shape id="Text Box 12" o:spid="_x0000_s1030" type="#_x0000_t202" style="position:absolute;margin-left:89.95pt;margin-top:190.25pt;width:6in;height:36.6pt;z-index:251671552;visibility:visible;mso-wrap-style:square;mso-width-percent:0;mso-height-percent:0;mso-wrap-distance-left:9pt;mso-wrap-distance-top:0;mso-wrap-distance-right:9pt;mso-wrap-distance-bottom:0;mso-position-horizontal:absolute;mso-position-horizontal-relative:page;mso-position-vertical:absolute;mso-position-vertical-relative:page;mso-width-percent:0;mso-height-percent:0;mso-width-relative:margin;mso-height-relative:margin;v-text-anchor:top" o:gfxdata="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" mv:complextextbox="1" filled="f" stroked="f">
                 <v:textbox>
                   <w:txbxContent>
                     <w:p>
@@ -507,435 +936,6 @@
                           <w:rFonts w:ascii="Times New Roman" w:hAnsi="Times New Roman" w:cs="Times New Roman"/>
                         </w:rPr>
                         <w:t>: The same data on gendered use of Gothic types as in Figure 95, but placing horror and terror in proximity for comparison.</w:t>
-                      </w:r>
-                    </w:p>
-                  </w:txbxContent>
-                </v:textbox>
-                <w10:wrap type="through" anchorx="page" anchory="page"/>
-              </v:shape>
-            </w:pict>
-          </mc:Fallback>
-        </mc:AlternateContent>
-      </w:r>
-      <w:r>
-        <w:rPr>
-          <w:rFonts w:ascii="Times New Roman" w:hAnsi="Times New Roman" w:cs="Times New Roman"/>
-          <w:noProof/>
-          <w:lang w:val="en-US"/>
-        </w:rPr>
-        <mc:AlternateContent>
-          <mc:Choice Requires="wps">
-            <w:drawing>
-              <wp:anchor distT="0" distB="0" distL="114300" distR="114300" simplePos="0" relativeHeight="251673600" behindDoc="0" locked="0" layoutInCell="1" allowOverlap="1" wp14:anchorId="293EE8B2" wp14:editId="506D63F9">
-                <wp:simplePos x="0" y="0"/>
-                <wp:positionH relativeFrom="page">
-                  <wp:posOffset>1142365</wp:posOffset>
-                </wp:positionH>
-                <wp:positionV relativeFrom="page">
-                  <wp:posOffset>6160770</wp:posOffset>
-                </wp:positionV>
-                <wp:extent cx="5486400" cy="659765"/>
-                <wp:effectExtent l="0" t="0" r="0" b="635"/>
-                <wp:wrapThrough wrapText="bothSides">
-                  <wp:wrapPolygon edited="0">
-                    <wp:start x="100" y="0"/>
-                    <wp:lineTo x="100" y="20789"/>
-                    <wp:lineTo x="21400" y="20789"/>
-                    <wp:lineTo x="21400" y="0"/>
-                    <wp:lineTo x="100" y="0"/>
-                  </wp:wrapPolygon>
-                </wp:wrapThrough>
-                <wp:docPr id="14" name="Text Box 14"/>
-                <wp:cNvGraphicFramePr/>
-                <a:graphic xmlns:a="http://schemas.openxmlformats.org/drawingml/2006/main">
-                  <a:graphicData uri="http://schemas.microsoft.com/office/word/2010/wordprocessingShape">
-                    <wps:wsp>
-                      <wps:cNvSpPr txBox="1"/>
-                      <wps:spPr>
-                        <a:xfrm>
-                          <a:off x="0" y="0"/>
-                          <a:ext cx="5486400" cy="659765"/>
-                        </a:xfrm>
-                        <a:prstGeom prst="rect">
-                          <a:avLst/>
-                        </a:prstGeom>
-                        <a:noFill/>
-                        <a:ln>
-                          <a:noFill/>
-                        </a:ln>
-                        <a:effectLst/>
-                        <a:extLst>
-                          <a:ext uri="{C572A759-6A51-4108-AA02-DFA0A04FC94B}">
-                            <ma14:wrappingTextBoxFlag xmlns:ma14="http://schemas.microsoft.com/office/mac/drawingml/2011/main" val="1"/>
-                          </a:ext>
-                        </a:extLst>
-                      </wps:spPr>
-                      <wps:style>
-                        <a:lnRef idx="0">
-                          <a:schemeClr val="accent1"/>
-                        </a:lnRef>
-                        <a:fillRef idx="0">
-                          <a:schemeClr val="accent1"/>
-                        </a:fillRef>
-                        <a:effectRef idx="0">
-                          <a:schemeClr val="accent1"/>
-                        </a:effectRef>
-                        <a:fontRef idx="minor">
-                          <a:schemeClr val="dk1"/>
-                        </a:fontRef>
-                      </wps:style>
-                      <wps:txbx>
-                        <w:txbxContent>
-                          <w:p>
-                            <w:pPr>
-                              <w:rPr>
-                                <w:rFonts w:ascii="Times New Roman" w:hAnsi="Times New Roman" w:cs="Times New Roman"/>
-                              </w:rPr>
-                            </w:pPr>
-                            <w:r>
-                              <w:rPr>
-                                <w:rFonts w:ascii="Times New Roman" w:hAnsi="Times New Roman" w:cs="Times New Roman"/>
-                                <w:b/>
-                              </w:rPr>
-                              <w:t>Figure 97</w:t>
-                            </w:r>
-                            <w:r>
-                              <w:rPr>
-                                <w:rFonts w:ascii="Times New Roman" w:hAnsi="Times New Roman" w:cs="Times New Roman"/>
-                              </w:rPr>
-                              <w:t xml:space="preserve">: Gendered authorship of horror and terror, this time treating horror and terror as mutually exclusive. The fourteen books described as operating in both modes are no longer counted twice, but instead form a new category. </w:t>
-                            </w:r>
-                          </w:p>
-                        </w:txbxContent>
-                      </wps:txbx>
-                      <wps:bodyPr rot="0" spcFirstLastPara="0" vertOverflow="overflow" horzOverflow="overflow" vert="horz" wrap="square" lIns="91440" tIns="45720" rIns="91440" bIns="45720" numCol="1" spcCol="0" rtlCol="0" fromWordArt="0" anchor="t" anchorCtr="0" forceAA="0" compatLnSpc="1">
-                        <a:prstTxWarp prst="textNoShape">
-                          <a:avLst/>
-                        </a:prstTxWarp>
-                        <a:noAutofit/>
-                      </wps:bodyPr>
-                    </wps:wsp>
-                  </a:graphicData>
-                </a:graphic>
-                <wp14:sizeRelH relativeFrom="margin">
-                  <wp14:pctWidth>0</wp14:pctWidth>
-                </wp14:sizeRelH>
-                <wp14:sizeRelV relativeFrom="margin">
-                  <wp14:pctHeight>0</wp14:pctHeight>
-                </wp14:sizeRelV>
-              </wp:anchor>
-            </w:drawing>
-          </mc:Choice>
-          <mc:Fallback>
-            <w:pict>
-              <v:shape id="Text Box 14" o:spid="_x0000_s1029" type="#_x0000_t202" style="position:absolute;margin-left:89.95pt;margin-top:485.1pt;width:6in;height:51.95pt;z-index:251673600;visibility:visible;mso-wrap-style:square;mso-width-percent:0;mso-height-percent:0;mso-wrap-distance-left:9pt;mso-wrap-distance-top:0;mso-wrap-distance-right:9pt;mso-wrap-distance-bottom:0;mso-position-horizontal:absolute;mso-position-horizontal-relative:page;mso-position-vertical:absolute;mso-position-vertical-relative:page;mso-width-percent:0;mso-height-percent:0;mso-width-relative:margin;mso-height-relative:margin;v-text-anchor:top" o:gfxdata="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" mv:complextextbox="1" filled="f" stroked="f">
-                <v:textbox>
-                  <w:txbxContent>
-                    <w:p>
-                      <w:pPr>
-                        <w:rPr>
-                          <w:rFonts w:ascii="Times New Roman" w:hAnsi="Times New Roman" w:cs="Times New Roman"/>
-                        </w:rPr>
-                      </w:pPr>
-                      <w:r>
-                        <w:rPr>
-                          <w:rFonts w:ascii="Times New Roman" w:hAnsi="Times New Roman" w:cs="Times New Roman"/>
-                          <w:b/>
-                        </w:rPr>
-                        <w:t>Figure 97</w:t>
-                      </w:r>
-                      <w:r>
-                        <w:rPr>
-                          <w:rFonts w:ascii="Times New Roman" w:hAnsi="Times New Roman" w:cs="Times New Roman"/>
-                        </w:rPr>
-                        <w:t xml:space="preserve">: Gendered authorship of horror and terror, this time treating horror and terror as mutually exclusive. The fourteen books described as operating in both modes are no longer counted twice, but instead form a new category. </w:t>
-                      </w:r>
-                    </w:p>
-                  </w:txbxContent>
-                </v:textbox>
-                <w10:wrap type="through" anchorx="page" anchory="page"/>
-              </v:shape>
-            </w:pict>
-          </mc:Fallback>
-        </mc:AlternateContent>
-      </w:r>
-      <w:r>
-        <w:rPr>
-          <w:rFonts w:ascii="Times New Roman" w:hAnsi="Times New Roman" w:cs="Times New Roman"/>
-          <w:noProof/>
-          <w:lang w:val="en-US"/>
-        </w:rPr>
-        <w:drawing>
-          <wp:anchor distT="0" distB="0" distL="114300" distR="114300" simplePos="0" relativeHeight="251668480" behindDoc="0" locked="0" layoutInCell="1" allowOverlap="1" wp14:anchorId="4014F32B" wp14:editId="0FA137ED">
-            <wp:simplePos x="0" y="0"/>
-            <wp:positionH relativeFrom="page">
-              <wp:posOffset>1142365</wp:posOffset>
-            </wp:positionH>
-            <wp:positionV relativeFrom="page">
-              <wp:posOffset>3237865</wp:posOffset>
-            </wp:positionV>
-            <wp:extent cx="5486400" cy="2922905"/>
-            <wp:effectExtent l="0" t="0" r="0" b="0"/>
-            <wp:wrapTight wrapText="bothSides">
-              <wp:wrapPolygon edited="0">
-                <wp:start x="0" y="0"/>
-                <wp:lineTo x="0" y="21398"/>
-                <wp:lineTo x="21500" y="21398"/>
-                <wp:lineTo x="21500" y="0"/>
-                <wp:lineTo x="0" y="0"/>
-              </wp:wrapPolygon>
-            </wp:wrapTight>
-            <wp:docPr id="6" name="Picture 6"/>
-            <wp:cNvGraphicFramePr>
-              <a:graphicFrameLocks xmlns:a="http://schemas.openxmlformats.org/drawingml/2006/main" noChangeAspect="1"/>
-            </wp:cNvGraphicFramePr>
-            <a:graphic xmlns:a="http://schemas.openxmlformats.org/drawingml/2006/main">
-              <a:graphicData uri="http://schemas.openxmlformats.org/drawingml/2006/picture">
-                <pic:pic xmlns:pic="http://schemas.openxmlformats.org/drawingml/2006/picture">
-                  <pic:nvPicPr>
-                    <pic:cNvPr id="0" name="terror-horror-binary-2.png"/>
-                    <pic:cNvPicPr/>
-                  </pic:nvPicPr>
-                  <pic:blipFill>
-                    <a:blip r:embed="rId6">
-                      <a:extLst>
-                        <a:ext uri="{28A0092B-C50C-407E-A947-70E740481C1C}">
-                          <a14:useLocalDpi xmlns:a14="http://schemas.microsoft.com/office/drawing/2010/main" val="0"/>
-                        </a:ext>
-                      </a:extLst>
-                    </a:blip>
-                    <a:stretch>
-                      <a:fillRect/>
-                    </a:stretch>
-                  </pic:blipFill>
-                  <pic:spPr>
-                    <a:xfrm>
-                      <a:off x="0" y="0"/>
-                      <a:ext cx="5486400" cy="2922905"/>
-                    </a:xfrm>
-                    <a:prstGeom prst="rect">
-                      <a:avLst/>
-                    </a:prstGeom>
-                  </pic:spPr>
-                </pic:pic>
-              </a:graphicData>
-            </a:graphic>
-          </wp:anchor>
-        </w:drawing>
-      </w:r>
-      <w:r>
-        <w:rPr>
-          <w:rFonts w:ascii="Times New Roman" w:hAnsi="Times New Roman" w:cs="Times New Roman"/>
-          <w:noProof/>
-          <w:lang w:val="en-US"/>
-        </w:rPr>
-        <w:drawing>
-          <wp:anchor distT="0" distB="0" distL="114300" distR="114300" simplePos="0" relativeHeight="251667456" behindDoc="0" locked="0" layoutInCell="1" allowOverlap="1" wp14:anchorId="2377F106" wp14:editId="2823A968">
-            <wp:simplePos x="0" y="0"/>
-            <wp:positionH relativeFrom="page">
-              <wp:posOffset>1143000</wp:posOffset>
-            </wp:positionH>
-            <wp:positionV relativeFrom="page">
-              <wp:posOffset>7106920</wp:posOffset>
-            </wp:positionV>
-            <wp:extent cx="5486400" cy="1726565"/>
-            <wp:effectExtent l="0" t="0" r="0" b="635"/>
-            <wp:wrapTight wrapText="bothSides">
-              <wp:wrapPolygon edited="0">
-                <wp:start x="0" y="0"/>
-                <wp:lineTo x="0" y="21290"/>
-                <wp:lineTo x="21500" y="21290"/>
-                <wp:lineTo x="21500" y="0"/>
-                <wp:lineTo x="0" y="0"/>
-              </wp:wrapPolygon>
-            </wp:wrapTight>
-            <wp:docPr id="3" name="Picture 3"/>
-            <wp:cNvGraphicFramePr>
-              <a:graphicFrameLocks xmlns:a="http://schemas.openxmlformats.org/drawingml/2006/main" noChangeAspect="1"/>
-            </wp:cNvGraphicFramePr>
-            <a:graphic xmlns:a="http://schemas.openxmlformats.org/drawingml/2006/main">
-              <a:graphicData uri="http://schemas.openxmlformats.org/drawingml/2006/picture">
-                <pic:pic xmlns:pic="http://schemas.openxmlformats.org/drawingml/2006/picture">
-                  <pic:nvPicPr>
-                    <pic:cNvPr id="0" name="Radcliffe-Lewis-binary.png"/>
-                    <pic:cNvPicPr/>
-                  </pic:nvPicPr>
-                  <pic:blipFill>
-                    <a:blip r:embed="rId7">
-                      <a:extLst>
-                        <a:ext uri="{28A0092B-C50C-407E-A947-70E740481C1C}">
-                          <a14:useLocalDpi xmlns:a14="http://schemas.microsoft.com/office/drawing/2010/main" val="0"/>
-                        </a:ext>
-                      </a:extLst>
-                    </a:blip>
-                    <a:stretch>
-                      <a:fillRect/>
-                    </a:stretch>
-                  </pic:blipFill>
-                  <pic:spPr>
-                    <a:xfrm>
-                      <a:off x="0" y="0"/>
-                      <a:ext cx="5486400" cy="1726565"/>
-                    </a:xfrm>
-                    <a:prstGeom prst="rect">
-                      <a:avLst/>
-                    </a:prstGeom>
-                  </pic:spPr>
-                </pic:pic>
-              </a:graphicData>
-            </a:graphic>
-            <wp14:sizeRelV relativeFrom="margin">
-              <wp14:pctHeight>0</wp14:pctHeight>
-            </wp14:sizeRelV>
-          </wp:anchor>
-        </w:drawing>
-      </w:r>
-      <w:r>
-        <w:rPr>
-          <w:rFonts w:ascii="Times New Roman" w:hAnsi="Times New Roman" w:cs="Times New Roman"/>
-          <w:noProof/>
-          <w:lang w:val="en-US"/>
-        </w:rPr>
-        <mc:AlternateContent>
-          <mc:Choice Requires="wps">
-            <w:drawing>
-              <wp:anchor distT="0" distB="0" distL="114300" distR="114300" simplePos="0" relativeHeight="251675648" behindDoc="0" locked="0" layoutInCell="1" allowOverlap="1" wp14:anchorId="79A33964" wp14:editId="58738DB2">
-                <wp:simplePos x="0" y="0"/>
-                <wp:positionH relativeFrom="page">
-                  <wp:posOffset>1142365</wp:posOffset>
-                </wp:positionH>
-                <wp:positionV relativeFrom="page">
-                  <wp:posOffset>8833485</wp:posOffset>
-                </wp:positionV>
-                <wp:extent cx="5486400" cy="534035"/>
-                <wp:effectExtent l="0" t="0" r="0" b="0"/>
-                <wp:wrapThrough wrapText="bothSides">
-                  <wp:wrapPolygon edited="0">
-                    <wp:start x="100" y="0"/>
-                    <wp:lineTo x="100" y="20547"/>
-                    <wp:lineTo x="21400" y="20547"/>
-                    <wp:lineTo x="21400" y="0"/>
-                    <wp:lineTo x="100" y="0"/>
-                  </wp:wrapPolygon>
-                </wp:wrapThrough>
-                <wp:docPr id="15" name="Text Box 15"/>
-                <wp:cNvGraphicFramePr/>
-                <a:graphic xmlns:a="http://schemas.openxmlformats.org/drawingml/2006/main">
-                  <a:graphicData uri="http://schemas.microsoft.com/office/word/2010/wordprocessingShape">
-                    <wps:wsp>
-                      <wps:cNvSpPr txBox="1"/>
-                      <wps:spPr>
-                        <a:xfrm>
-                          <a:off x="0" y="0"/>
-                          <a:ext cx="5486400" cy="534035"/>
-                        </a:xfrm>
-                        <a:prstGeom prst="rect">
-                          <a:avLst/>
-                        </a:prstGeom>
-                        <a:noFill/>
-                        <a:ln>
-                          <a:noFill/>
-                        </a:ln>
-                        <a:effectLst/>
-                        <a:extLst>
-                          <a:ext uri="{C572A759-6A51-4108-AA02-DFA0A04FC94B}">
-                            <ma14:wrappingTextBoxFlag xmlns:ma14="http://schemas.microsoft.com/office/mac/drawingml/2011/main" val="1"/>
-                          </a:ext>
-                        </a:extLst>
-                      </wps:spPr>
-                      <wps:style>
-                        <a:lnRef idx="0">
-                          <a:schemeClr val="accent1"/>
-                        </a:lnRef>
-                        <a:fillRef idx="0">
-                          <a:schemeClr val="accent1"/>
-                        </a:fillRef>
-                        <a:effectRef idx="0">
-                          <a:schemeClr val="accent1"/>
-                        </a:effectRef>
-                        <a:fontRef idx="minor">
-                          <a:schemeClr val="dk1"/>
-                        </a:fontRef>
-                      </wps:style>
-                      <wps:txbx>
-                        <w:txbxContent>
-                          <w:p>
-                            <w:pPr>
-                              <w:rPr>
-                                <w:rFonts w:ascii="Times New Roman" w:hAnsi="Times New Roman" w:cs="Times New Roman"/>
-                              </w:rPr>
-                            </w:pPr>
-                            <w:r>
-                              <w:rPr>
-                                <w:rFonts w:ascii="Times New Roman" w:hAnsi="Times New Roman" w:cs="Times New Roman"/>
-                                <w:b/>
-                              </w:rPr>
-                              <w:t>Figure 9</w:t>
-                            </w:r>
-                            <w:r>
-                              <w:rPr>
-                                <w:rFonts w:ascii="Times New Roman" w:hAnsi="Times New Roman" w:cs="Times New Roman"/>
-                                <w:b/>
-                              </w:rPr>
-                              <w:t>8</w:t>
-                            </w:r>
-                            <w:r>
-                              <w:rPr>
-                                <w:rFonts w:ascii="Times New Roman" w:hAnsi="Times New Roman" w:cs="Times New Roman"/>
-                              </w:rPr>
-                              <w:t>: The same data on gendered use of Gothic types as in Figure 95, but placing Ann Radcliffe’s and Matthew Lewis’s ‘schools’ in proximity for comparison.</w:t>
-                            </w:r>
-                          </w:p>
-                        </w:txbxContent>
-                      </wps:txbx>
-                      <wps:bodyPr rot="0" spcFirstLastPara="0" vertOverflow="overflow" horzOverflow="overflow" vert="horz" wrap="square" lIns="91440" tIns="45720" rIns="91440" bIns="45720" numCol="1" spcCol="0" rtlCol="0" fromWordArt="0" anchor="t" anchorCtr="0" forceAA="0" compatLnSpc="1">
-                        <a:prstTxWarp prst="textNoShape">
-                          <a:avLst/>
-                        </a:prstTxWarp>
-                        <a:noAutofit/>
-                      </wps:bodyPr>
-                    </wps:wsp>
-                  </a:graphicData>
-                </a:graphic>
-                <wp14:sizeRelH relativeFrom="margin">
-                  <wp14:pctWidth>0</wp14:pctWidth>
-                </wp14:sizeRelH>
-                <wp14:sizeRelV relativeFrom="margin">
-                  <wp14:pctHeight>0</wp14:pctHeight>
-                </wp14:sizeRelV>
-              </wp:anchor>
-            </w:drawing>
-          </mc:Choice>
-          <mc:Fallback>
-            <w:pict>
-              <v:shape id="Text Box 15" o:spid="_x0000_s1030" type="#_x0000_t202" style="position:absolute;margin-left:89.95pt;margin-top:695.55pt;width:6in;height:42.05pt;z-index:251675648;visibility:visible;mso-wrap-style:square;mso-width-percent:0;mso-height-percent:0;mso-wrap-distance-left:9pt;mso-wrap-distance-top:0;mso-wrap-distance-right:9pt;mso-wrap-distance-bottom:0;mso-position-horizontal:absolute;mso-position-horizontal-relative:page;mso-position-vertical:absolute;mso-position-vertical-relative:page;mso-width-percent:0;mso-height-percent:0;mso-width-relative:margin;mso-height-relative:margin;v-text-anchor:top" o:gfxdata="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" mv:complextextbox="1" filled="f" stroked="f">
-                <v:textbox>
-                  <w:txbxContent>
-                    <w:p>
-                      <w:pPr>
-                        <w:rPr>
-                          <w:rFonts w:ascii="Times New Roman" w:hAnsi="Times New Roman" w:cs="Times New Roman"/>
-                        </w:rPr>
-                      </w:pPr>
-                      <w:r>
-                        <w:rPr>
-                          <w:rFonts w:ascii="Times New Roman" w:hAnsi="Times New Roman" w:cs="Times New Roman"/>
-                          <w:b/>
-                        </w:rPr>
-                        <w:t>Figure 9</w:t>
-                      </w:r>
-                      <w:r>
-                        <w:rPr>
-                          <w:rFonts w:ascii="Times New Roman" w:hAnsi="Times New Roman" w:cs="Times New Roman"/>
-                          <w:b/>
-                        </w:rPr>
-                        <w:t>8</w:t>
-                      </w:r>
-                      <w:r>
-                        <w:rPr>
-                          <w:rFonts w:ascii="Times New Roman" w:hAnsi="Times New Roman" w:cs="Times New Roman"/>
-                        </w:rPr>
-                        <w:t>: The same data on gendered use of Gothic types as in Figure 95, but placing Ann Radcliffe’s and Matthew Lewis’s ‘schools’ in proximity for comparison.</w:t>
                       </w:r>
                     </w:p>
                   </w:txbxContent>
@@ -1294,6 +1294,7 @@
         <w:br w:type="page"/>
       </w:r>
       <w:bookmarkStart w:id="0" w:name="_MacBuGuideStaticData_1793V"/>
+      <w:bookmarkStart w:id="1" w:name="_GoBack"/>
       <w:r>
         <w:rPr>
           <w:rFonts w:ascii="Times New Roman" w:hAnsi="Times New Roman" w:cs="Times New Roman"/>
@@ -1304,21 +1305,21 @@
         <mc:AlternateContent>
           <mc:Choice Requires="wps">
             <w:drawing>
-              <wp:anchor distT="0" distB="0" distL="114300" distR="114300" simplePos="0" relativeHeight="251681792" behindDoc="0" locked="0" layoutInCell="1" allowOverlap="1" wp14:anchorId="1A06F968" wp14:editId="7B61F1CA">
+              <wp:anchor distT="0" distB="0" distL="114300" distR="114300" simplePos="0" relativeHeight="251681792" behindDoc="0" locked="0" layoutInCell="1" allowOverlap="1" wp14:anchorId="1A06F968" wp14:editId="38C3074C">
                 <wp:simplePos x="0" y="0"/>
                 <wp:positionH relativeFrom="page">
                   <wp:posOffset>1677670</wp:posOffset>
                 </wp:positionH>
                 <wp:positionV relativeFrom="page">
-                  <wp:posOffset>8915400</wp:posOffset>
+                  <wp:posOffset>8915401</wp:posOffset>
                 </wp:positionV>
-                <wp:extent cx="4417060" cy="659765"/>
-                <wp:effectExtent l="0" t="0" r="0" b="635"/>
+                <wp:extent cx="4417060" cy="457200"/>
+                <wp:effectExtent l="0" t="0" r="0" b="0"/>
                 <wp:wrapThrough wrapText="bothSides">
                   <wp:wrapPolygon edited="0">
                     <wp:start x="124" y="0"/>
-                    <wp:lineTo x="124" y="20789"/>
-                    <wp:lineTo x="21364" y="20789"/>
+                    <wp:lineTo x="124" y="20400"/>
+                    <wp:lineTo x="21364" y="20400"/>
                     <wp:lineTo x="21364" y="0"/>
                     <wp:lineTo x="124" y="0"/>
                   </wp:wrapPolygon>
@@ -1332,7 +1333,7 @@
                       <wps:spPr>
                         <a:xfrm>
                           <a:off x="0" y="0"/>
-                          <a:ext cx="4417060" cy="659765"/>
+                          <a:ext cx="4417060" cy="457200"/>
                         </a:xfrm>
                         <a:prstGeom prst="rect">
                           <a:avLst/>
@@ -1378,12 +1379,7 @@
                               <w:t>100</w:t>
                             </w:r>
                             <w:r>
-                              <w:t>:</w:t>
-                            </w:r>
-                            <w:bookmarkStart w:id="1" w:name="_GoBack"/>
-                            <w:bookmarkEnd w:id="1"/>
-                            <w:r>
-                              <w:t xml:space="preserve"> The most common Gothic types, arranged according to their prevalence within the eighteen </w:t>
+                              <w:t xml:space="preserve">: The most common Gothic types, arranged according to their prevalence within the eighteen </w:t>
                             </w:r>
                             <w:proofErr w:type="spellStart"/>
                             <w:r>
@@ -1416,7 +1412,7 @@
           </mc:Choice>
           <mc:Fallback>
             <w:pict>
-              <v:shape id="Text Box 17" o:spid="_x0000_s1032" type="#_x0000_t202" style="position:absolute;margin-left:132.1pt;margin-top:702pt;width:347.8pt;height:51.95pt;z-index:251681792;visibility:visible;mso-wrap-style:square;mso-width-percent:0;mso-height-percent:0;mso-wrap-distance-left:9pt;mso-wrap-distance-top:0;mso-wrap-distance-right:9pt;mso-wrap-distance-bottom:0;mso-position-horizontal:absolute;mso-position-horizontal-relative:page;mso-position-vertical:absolute;mso-position-vertical-relative:page;mso-width-percent:0;mso-height-percent:0;mso-width-relative:margin;mso-height-relative:margin;v-text-anchor:top" o:gfxdata="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" mv:complextextbox="1" filled="f" stroked="f">
+              <v:shape id="Text Box 17" o:spid="_x0000_s1032" type="#_x0000_t202" style="position:absolute;margin-left:132.1pt;margin-top:702pt;width:347.8pt;height:36pt;z-index:251681792;visibility:visible;mso-wrap-style:square;mso-width-percent:0;mso-height-percent:0;mso-wrap-distance-left:9pt;mso-wrap-distance-top:0;mso-wrap-distance-right:9pt;mso-wrap-distance-bottom:0;mso-position-horizontal:absolute;mso-position-horizontal-relative:page;mso-position-vertical:absolute;mso-position-vertical-relative:page;mso-width-percent:0;mso-height-percent:0;mso-width-relative:margin;mso-height-relative:margin;v-text-anchor:top" o:gfxdata="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" mv:complextextbox="1" filled="f" stroked="f">
                 <v:textbox>
                   <w:txbxContent>
                     <w:p>
@@ -1433,12 +1429,7 @@
                         <w:t>100</w:t>
                       </w:r>
                       <w:r>
-                        <w:t>:</w:t>
-                      </w:r>
-                      <w:bookmarkStart w:id="2" w:name="_GoBack"/>
-                      <w:bookmarkEnd w:id="2"/>
-                      <w:r>
-                        <w:t xml:space="preserve"> The most common Gothic types, arranged according to their prevalence within the eighteen </w:t>
+                        <w:t xml:space="preserve">: The most common Gothic types, arranged according to their prevalence within the eighteen </w:t>
                       </w:r>
                       <w:proofErr w:type="spellStart"/>
                       <w:r>
@@ -1464,7 +1455,7 @@
           <w:lang w:val="en-US"/>
         </w:rPr>
         <w:drawing>
-          <wp:anchor distT="0" distB="0" distL="114300" distR="114300" simplePos="0" relativeHeight="251677696" behindDoc="0" locked="0" layoutInCell="1" allowOverlap="1" wp14:anchorId="05FA541F" wp14:editId="665B4A5F">
+          <wp:anchor distT="0" distB="0" distL="114300" distR="114300" simplePos="0" relativeHeight="251677696" behindDoc="0" locked="0" layoutInCell="1" allowOverlap="1" wp14:anchorId="05FA541F" wp14:editId="4A126390">
             <wp:simplePos x="0" y="0"/>
             <wp:positionH relativeFrom="page">
               <wp:posOffset>2449830</wp:posOffset>
@@ -1518,10 +1509,14 @@
                 </pic:pic>
               </a:graphicData>
             </a:graphic>
+            <wp14:sizeRelV relativeFrom="margin">
+              <wp14:pctHeight>0</wp14:pctHeight>
+            </wp14:sizeRelV>
           </wp:anchor>
         </w:drawing>
       </w:r>
       <w:bookmarkEnd w:id="0"/>
+      <w:bookmarkEnd w:id="1"/>
     </w:p>
     <w:sectPr>
       <w:pgSz w:w="12240" w:h="15840"/>

</xml_diff>